<commit_message>
Edited the splunk installation guide
</commit_message>
<xml_diff>
--- a/Installation Steps for Splunk.docx
+++ b/Installation Steps for Splunk.docx
@@ -59,7 +59,7 @@
         <w:pStyle w:val="ListParagraph"/>
         <w:numPr>
           <w:ilvl w:val="0"/>
-          <w:numId w:val="31"/>
+          <w:numId w:val="7"/>
         </w:numPr>
         <w:rPr>
           <w:rFonts w:ascii="Arial" w:hAnsi="Arial" w:cs="Arial"/>
@@ -87,7 +87,7 @@
         <w:pStyle w:val="ListParagraph"/>
         <w:numPr>
           <w:ilvl w:val="0"/>
-          <w:numId w:val="32"/>
+          <w:numId w:val="8"/>
         </w:numPr>
         <w:rPr>
           <w:rFonts w:ascii="Arial" w:hAnsi="Arial" w:cs="Arial"/>
@@ -115,7 +115,7 @@
         <w:pStyle w:val="ListParagraph"/>
         <w:numPr>
           <w:ilvl w:val="0"/>
-          <w:numId w:val="33"/>
+          <w:numId w:val="9"/>
         </w:numPr>
         <w:rPr>
           <w:rFonts w:ascii="Arial" w:hAnsi="Arial" w:cs="Arial"/>
@@ -169,7 +169,7 @@
         <w:pStyle w:val="ListParagraph"/>
         <w:numPr>
           <w:ilvl w:val="0"/>
-          <w:numId w:val="34"/>
+          <w:numId w:val="10"/>
         </w:numPr>
         <w:rPr>
           <w:rFonts w:ascii="Arial" w:hAnsi="Arial" w:cs="Arial"/>
@@ -234,7 +234,7 @@
         <w:pStyle w:val="ListParagraph"/>
         <w:numPr>
           <w:ilvl w:val="0"/>
-          <w:numId w:val="35"/>
+          <w:numId w:val="11"/>
         </w:numPr>
         <w:rPr>
           <w:rFonts w:ascii="Arial" w:hAnsi="Arial" w:cs="Arial"/>
@@ -297,7 +297,7 @@
         <w:pStyle w:val="ListParagraph"/>
         <w:numPr>
           <w:ilvl w:val="0"/>
-          <w:numId w:val="36"/>
+          <w:numId w:val="12"/>
         </w:numPr>
         <w:rPr>
           <w:rFonts w:ascii="Arial" w:hAnsi="Arial" w:cs="Arial"/>
@@ -414,7 +414,7 @@
         <w:pStyle w:val="ListParagraph"/>
         <w:numPr>
           <w:ilvl w:val="0"/>
-          <w:numId w:val="37"/>
+          <w:numId w:val="13"/>
         </w:numPr>
         <w:rPr>
           <w:noProof/>
@@ -489,7 +489,7 @@
         <w:pStyle w:val="ListParagraph"/>
         <w:numPr>
           <w:ilvl w:val="0"/>
-          <w:numId w:val="38"/>
+          <w:numId w:val="14"/>
         </w:numPr>
         <w:rPr>
           <w:rFonts w:ascii="Arial" w:hAnsi="Arial" w:cs="Arial"/>
@@ -829,7 +829,7 @@
         <w:pStyle w:val="ListParagraph"/>
         <w:numPr>
           <w:ilvl w:val="0"/>
-          <w:numId w:val="39"/>
+          <w:numId w:val="15"/>
         </w:numPr>
         <w:rPr>
           <w:rFonts w:ascii="Arial" w:hAnsi="Arial" w:cs="Arial"/>
@@ -887,7 +887,7 @@
         <w:pStyle w:val="ListParagraph"/>
         <w:numPr>
           <w:ilvl w:val="0"/>
-          <w:numId w:val="40"/>
+          <w:numId w:val="16"/>
         </w:numPr>
         <w:rPr>
           <w:rFonts w:ascii="Arial" w:hAnsi="Arial" w:cs="Arial"/>
@@ -915,7 +915,7 @@
         <w:pStyle w:val="ListParagraph"/>
         <w:numPr>
           <w:ilvl w:val="0"/>
-          <w:numId w:val="41"/>
+          <w:numId w:val="17"/>
         </w:numPr>
         <w:rPr>
           <w:rFonts w:ascii="Courier New" w:hAnsi="Courier New" w:cs="Courier New"/>
@@ -939,7 +939,7 @@
         <w:pStyle w:val="ListParagraph"/>
         <w:numPr>
           <w:ilvl w:val="0"/>
-          <w:numId w:val="41"/>
+          <w:numId w:val="17"/>
         </w:numPr>
         <w:rPr>
           <w:rFonts w:ascii="Courier New" w:hAnsi="Courier New" w:cs="Courier New"/>
@@ -971,84 +971,13 @@
           <w:noProof/>
         </w:rPr>
       </w:pPr>
-      <w:r>
-        <w:rPr>
-          <w:noProof/>
-        </w:rPr>
-        <w:t>Add the stanza in the input.conf file</w:t>
-      </w:r>
-    </w:p>
-    <w:p>
-      <w:pPr>
-        <w:rPr>
-          <w:noProof/>
-        </w:rPr>
-      </w:pPr>
-      <w:r>
-        <w:rPr>
-          <w:noProof/>
-        </w:rPr>
-        <w:t>[monitor:///opt/IBM/middleware/user_projects/domains/Test/servers/ITM_server*/logs/*(.out|.log)*]</w:t>
-      </w:r>
-    </w:p>
-    <w:p>
-      <w:pPr>
-        <w:rPr>
-          <w:noProof/>
-        </w:rPr>
-      </w:pPr>
-      <w:r>
-        <w:rPr>
-          <w:noProof/>
-        </w:rPr>
-        <w:t xml:space="preserve"> index=app</w:t>
-      </w:r>
-    </w:p>
-    <w:p>
-      <w:pPr>
-        <w:rPr>
-          <w:noProof/>
-        </w:rPr>
-      </w:pPr>
-      <w:r>
-        <w:rPr>
-          <w:noProof/>
-        </w:rPr>
-        <w:t xml:space="preserve"> sourcetype=IBM:AUT:TAM</w:t>
-      </w:r>
-    </w:p>
-    <w:p>
-      <w:pPr>
-        <w:rPr>
-          <w:noProof/>
-        </w:rPr>
-      </w:pPr>
-      <w:r>
-        <w:rPr>
-          <w:noProof/>
-        </w:rPr>
-        <w:t xml:space="preserve"> blacklist = (\.(tar|gz|bz2|tar.gz|tgz|tbz|tbz2|zip|z)$)</w:t>
-      </w:r>
-    </w:p>
-    <w:p>
-      <w:pPr>
-        <w:rPr>
-          <w:noProof/>
-        </w:rPr>
-      </w:pPr>
-      <w:r>
-        <w:rPr>
-          <w:noProof/>
-        </w:rPr>
-        <w:t xml:space="preserve"> </w:t>
-      </w:r>
     </w:p>
     <w:p>
       <w:pPr>
         <w:pStyle w:val="ListParagraph"/>
         <w:numPr>
           <w:ilvl w:val="0"/>
-          <w:numId w:val="42"/>
+          <w:numId w:val="18"/>
         </w:numPr>
         <w:rPr>
           <w:rFonts w:ascii="Arial" w:hAnsi="Arial" w:cs="Arial"/>
@@ -1200,7 +1129,7 @@
         <w:pStyle w:val="ListParagraph"/>
         <w:numPr>
           <w:ilvl w:val="0"/>
-          <w:numId w:val="43"/>
+          <w:numId w:val="19"/>
         </w:numPr>
         <w:rPr>
           <w:rFonts w:ascii="Arial" w:hAnsi="Arial" w:cs="Arial"/>
@@ -1227,7 +1156,7 @@
         <w:pStyle w:val="ListParagraph"/>
         <w:numPr>
           <w:ilvl w:val="0"/>
-          <w:numId w:val="44"/>
+          <w:numId w:val="20"/>
         </w:numPr>
         <w:rPr>
           <w:noProof/>
@@ -1257,6 +1186,7 @@
       <w:r>
         <w:rPr>
           <w:noProof/>
+          <w:lang w:val="en-US" w:eastAsia="en-US"/>
         </w:rPr>
         <w:drawing>
           <wp:inline distT="0" distB="0" distL="0" distR="0">
@@ -1331,7 +1261,7 @@
         <w:pStyle w:val="ListParagraph"/>
         <w:numPr>
           <w:ilvl w:val="0"/>
-          <w:numId w:val="45"/>
+          <w:numId w:val="21"/>
         </w:numPr>
       </w:pPr>
       <w:r>
@@ -1361,6 +1291,7 @@
       <w:r>
         <w:rPr>
           <w:noProof/>
+          <w:lang w:val="en-US" w:eastAsia="en-US"/>
         </w:rPr>
         <w:lastRenderedPageBreak/>
         <w:drawing>
@@ -1435,7 +1366,7 @@
         <w:pStyle w:val="ListParagraph"/>
         <w:numPr>
           <w:ilvl w:val="0"/>
-          <w:numId w:val="46"/>
+          <w:numId w:val="22"/>
         </w:numPr>
         <w:rPr>
           <w:rFonts w:ascii="Arial" w:hAnsi="Arial" w:cs="Arial"/>
@@ -1466,6 +1397,7 @@
       <w:r>
         <w:rPr>
           <w:noProof/>
+          <w:lang w:val="en-US" w:eastAsia="en-US"/>
         </w:rPr>
         <w:drawing>
           <wp:inline distT="0" distB="0" distL="0" distR="0">
@@ -1542,7 +1474,7 @@
         <w:pStyle w:val="ListParagraph"/>
         <w:numPr>
           <w:ilvl w:val="0"/>
-          <w:numId w:val="47"/>
+          <w:numId w:val="23"/>
         </w:numPr>
         <w:rPr>
           <w:rFonts w:ascii="Arial" w:hAnsi="Arial" w:cs="Arial"/>
@@ -1581,33 +1513,15 @@
           <w:sz w:val="20"/>
           <w:szCs w:val="20"/>
         </w:rPr>
-        <w:t xml:space="preserve">ort that will communicate with </w:t>
-      </w:r>
-      <w:proofErr w:type="spellStart"/>
+        <w:t>ort that will communicate with S</w:t>
+      </w:r>
       <w:r>
         <w:rPr>
           <w:rFonts w:ascii="Arial" w:hAnsi="Arial" w:cs="Arial"/>
           <w:sz w:val="20"/>
           <w:szCs w:val="20"/>
         </w:rPr>
-        <w:t>S</w:t>
-      </w:r>
-      <w:r>
-        <w:rPr>
-          <w:rFonts w:ascii="Arial" w:hAnsi="Arial" w:cs="Arial"/>
-          <w:sz w:val="20"/>
-          <w:szCs w:val="20"/>
-        </w:rPr>
-        <w:t>plunk</w:t>
-      </w:r>
-      <w:proofErr w:type="spellEnd"/>
-      <w:r>
-        <w:rPr>
-          <w:rFonts w:ascii="Arial" w:hAnsi="Arial" w:cs="Arial"/>
-          <w:sz w:val="20"/>
-          <w:szCs w:val="20"/>
-        </w:rPr>
-        <w:t xml:space="preserve"> forwarder. Below are Figs that show how to configure the port. (By default 9997 can be configure)</w:t>
+        <w:t>plunk forwarder. Below are Figs that show how to configure the port. (By default 9997 can be configure)</w:t>
       </w:r>
     </w:p>
     <w:p/>
@@ -1615,6 +1529,7 @@
       <w:r>
         <w:rPr>
           <w:noProof/>
+          <w:lang w:val="en-US" w:eastAsia="en-US"/>
         </w:rPr>
         <w:lastRenderedPageBreak/>
         <w:drawing>
@@ -1700,6 +1615,7 @@
       <w:r>
         <w:rPr>
           <w:noProof/>
+          <w:lang w:val="en-US" w:eastAsia="en-US"/>
         </w:rPr>
         <w:drawing>
           <wp:inline distT="0" distB="0" distL="0" distR="0">
@@ -1769,6 +1685,2134 @@
       </w:r>
     </w:p>
     <w:p/>
+    <w:p/>
+    <w:p>
+      <w:pPr>
+        <w:jc w:val="center"/>
+        <w:rPr>
+          <w:rFonts w:ascii="Arial" w:hAnsi="Arial" w:cs="Arial"/>
+          <w:b/>
+        </w:rPr>
+      </w:pPr>
+      <w:r>
+        <w:rPr>
+          <w:rFonts w:ascii="Arial" w:hAnsi="Arial" w:cs="Arial"/>
+          <w:b/>
+        </w:rPr>
+        <w:t>How to configure the input.conf in Universal forwarder to index the data.</w:t>
+      </w:r>
+    </w:p>
+    <w:p/>
+    <w:p>
+      <w:pPr>
+        <w:pStyle w:val="ListParagraph"/>
+        <w:numPr>
+          <w:ilvl w:val="0"/>
+          <w:numId w:val="26"/>
+        </w:numPr>
+        <w:rPr>
+          <w:noProof/>
+        </w:rPr>
+      </w:pPr>
+      <w:r>
+        <w:rPr>
+          <w:noProof/>
+        </w:rPr>
+        <w:t>As shown above the input.conf is created under the new app. Add the below stanza input.conf to monitor the files.</w:t>
+      </w:r>
+    </w:p>
+    <w:p>
+      <w:pPr>
+        <w:rPr>
+          <w:noProof/>
+        </w:rPr>
+      </w:pPr>
+    </w:p>
+    <w:p>
+      <w:pPr>
+        <w:autoSpaceDE w:val="0"/>
+        <w:autoSpaceDN w:val="0"/>
+        <w:adjustRightInd w:val="0"/>
+        <w:rPr>
+          <w:rFonts w:ascii="Lucida Console" w:hAnsi="Lucida Console" w:cs="Lucida Console"/>
+          <w:sz w:val="16"/>
+          <w:szCs w:val="16"/>
+          <w:lang w:val="en-US"/>
+        </w:rPr>
+      </w:pPr>
+      <w:r>
+        <w:rPr>
+          <w:rFonts w:ascii="Lucida Console" w:hAnsi="Lucida Console" w:cs="Lucida Console"/>
+          <w:sz w:val="16"/>
+          <w:szCs w:val="16"/>
+          <w:lang w:val="en-US"/>
+        </w:rPr>
+        <w:t>[root@39aa82e63c03 local]# pwd</w:t>
+      </w:r>
+    </w:p>
+    <w:p>
+      <w:pPr>
+        <w:autoSpaceDE w:val="0"/>
+        <w:autoSpaceDN w:val="0"/>
+        <w:adjustRightInd w:val="0"/>
+        <w:rPr>
+          <w:rFonts w:ascii="Lucida Console" w:hAnsi="Lucida Console" w:cs="Lucida Console"/>
+          <w:sz w:val="16"/>
+          <w:szCs w:val="16"/>
+          <w:lang w:val="en-US"/>
+        </w:rPr>
+      </w:pPr>
+      <w:r>
+        <w:rPr>
+          <w:rFonts w:ascii="Lucida Console" w:hAnsi="Lucida Console" w:cs="Lucida Console"/>
+          <w:sz w:val="16"/>
+          <w:szCs w:val="16"/>
+          <w:lang w:val="en-US"/>
+        </w:rPr>
+        <w:t>/opt/splunk/splunkforwarder/etc/apps/testapp/local</w:t>
+      </w:r>
+    </w:p>
+    <w:p>
+      <w:pPr>
+        <w:autoSpaceDE w:val="0"/>
+        <w:autoSpaceDN w:val="0"/>
+        <w:adjustRightInd w:val="0"/>
+        <w:rPr>
+          <w:rFonts w:ascii="Lucida Console" w:hAnsi="Lucida Console" w:cs="Lucida Console"/>
+          <w:sz w:val="16"/>
+          <w:szCs w:val="16"/>
+          <w:lang w:val="en-US"/>
+        </w:rPr>
+      </w:pPr>
+      <w:r>
+        <w:rPr>
+          <w:rFonts w:ascii="Lucida Console" w:hAnsi="Lucida Console" w:cs="Lucida Console"/>
+          <w:sz w:val="16"/>
+          <w:szCs w:val="16"/>
+          <w:lang w:val="en-US"/>
+        </w:rPr>
+        <w:t>[root@39aa82e63c03 local]# ls -lrt</w:t>
+      </w:r>
+    </w:p>
+    <w:p>
+      <w:pPr>
+        <w:autoSpaceDE w:val="0"/>
+        <w:autoSpaceDN w:val="0"/>
+        <w:adjustRightInd w:val="0"/>
+        <w:rPr>
+          <w:rFonts w:ascii="Lucida Console" w:hAnsi="Lucida Console" w:cs="Lucida Console"/>
+          <w:sz w:val="16"/>
+          <w:szCs w:val="16"/>
+          <w:lang w:val="en-US"/>
+        </w:rPr>
+      </w:pPr>
+      <w:r>
+        <w:rPr>
+          <w:rFonts w:ascii="Lucida Console" w:hAnsi="Lucida Console" w:cs="Lucida Console"/>
+          <w:sz w:val="16"/>
+          <w:szCs w:val="16"/>
+          <w:lang w:val="en-US"/>
+        </w:rPr>
+        <w:t>total 4</w:t>
+      </w:r>
+    </w:p>
+    <w:p>
+      <w:pPr>
+        <w:autoSpaceDE w:val="0"/>
+        <w:autoSpaceDN w:val="0"/>
+        <w:adjustRightInd w:val="0"/>
+        <w:rPr>
+          <w:rFonts w:ascii="Lucida Console" w:hAnsi="Lucida Console" w:cs="Lucida Console"/>
+          <w:sz w:val="16"/>
+          <w:szCs w:val="16"/>
+          <w:lang w:val="en-US"/>
+        </w:rPr>
+      </w:pPr>
+      <w:r>
+        <w:rPr>
+          <w:rFonts w:ascii="Lucida Console" w:hAnsi="Lucida Console" w:cs="Lucida Console"/>
+          <w:sz w:val="16"/>
+          <w:szCs w:val="16"/>
+          <w:lang w:val="en-US"/>
+        </w:rPr>
+        <w:t>-rw-r--r--. 1 root root 486 Oct 31 12:47 inputs.conf</w:t>
+      </w:r>
+    </w:p>
+    <w:p>
+      <w:pPr>
+        <w:rPr>
+          <w:rFonts w:ascii="Lucida Console" w:hAnsi="Lucida Console" w:cs="Lucida Console"/>
+          <w:sz w:val="16"/>
+          <w:szCs w:val="16"/>
+          <w:lang w:val="en-US"/>
+        </w:rPr>
+      </w:pPr>
+      <w:r>
+        <w:rPr>
+          <w:rFonts w:ascii="Lucida Console" w:hAnsi="Lucida Console" w:cs="Lucida Console"/>
+          <w:sz w:val="16"/>
+          <w:szCs w:val="16"/>
+          <w:lang w:val="en-US"/>
+        </w:rPr>
+        <w:t>[root@39aa82e63c03 local]#</w:t>
+      </w:r>
+    </w:p>
+    <w:p>
+      <w:pPr>
+        <w:rPr>
+          <w:noProof/>
+        </w:rPr>
+      </w:pPr>
+    </w:p>
+    <w:p>
+      <w:pPr>
+        <w:pStyle w:val="ListParagraph"/>
+        <w:numPr>
+          <w:ilvl w:val="0"/>
+          <w:numId w:val="27"/>
+        </w:numPr>
+        <w:rPr>
+          <w:noProof/>
+        </w:rPr>
+      </w:pPr>
+      <w:r>
+        <w:rPr>
+          <w:noProof/>
+        </w:rPr>
+        <w:t>Add the stanza in the input.conf file</w:t>
+      </w:r>
+    </w:p>
+    <w:p>
+      <w:pPr>
+        <w:rPr>
+          <w:noProof/>
+        </w:rPr>
+      </w:pPr>
+    </w:p>
+    <w:p>
+      <w:pPr>
+        <w:autoSpaceDE w:val="0"/>
+        <w:autoSpaceDN w:val="0"/>
+        <w:adjustRightInd w:val="0"/>
+        <w:rPr>
+          <w:rFonts w:ascii="Lucida Console" w:hAnsi="Lucida Console" w:cs="Lucida Console"/>
+          <w:sz w:val="16"/>
+          <w:szCs w:val="16"/>
+          <w:lang w:val="en-US"/>
+        </w:rPr>
+      </w:pPr>
+      <w:r>
+        <w:rPr>
+          <w:rFonts w:ascii="Lucida Console" w:hAnsi="Lucida Console" w:cs="Lucida Console"/>
+          <w:sz w:val="16"/>
+          <w:szCs w:val="16"/>
+          <w:lang w:val="en-US"/>
+        </w:rPr>
+        <w:t>[root@39aa82e63c03 local]# cat inputs.conf</w:t>
+      </w:r>
+    </w:p>
+    <w:p>
+      <w:pPr>
+        <w:autoSpaceDE w:val="0"/>
+        <w:autoSpaceDN w:val="0"/>
+        <w:adjustRightInd w:val="0"/>
+        <w:rPr>
+          <w:rFonts w:ascii="Lucida Console" w:hAnsi="Lucida Console" w:cs="Lucida Console"/>
+          <w:sz w:val="16"/>
+          <w:szCs w:val="16"/>
+          <w:lang w:val="en-US"/>
+        </w:rPr>
+      </w:pPr>
+      <w:r>
+        <w:rPr>
+          <w:rFonts w:ascii="Lucida Console" w:hAnsi="Lucida Console" w:cs="Lucida Console"/>
+          <w:sz w:val="16"/>
+          <w:szCs w:val="16"/>
+          <w:lang w:val="en-US"/>
+        </w:rPr>
+        <w:t>[monitor:///opt/splunk/logs/test.txt]</w:t>
+      </w:r>
+    </w:p>
+    <w:p>
+      <w:pPr>
+        <w:autoSpaceDE w:val="0"/>
+        <w:autoSpaceDN w:val="0"/>
+        <w:adjustRightInd w:val="0"/>
+        <w:rPr>
+          <w:rFonts w:ascii="Lucida Console" w:hAnsi="Lucida Console" w:cs="Lucida Console"/>
+          <w:sz w:val="16"/>
+          <w:szCs w:val="16"/>
+          <w:lang w:val="en-US"/>
+        </w:rPr>
+      </w:pPr>
+      <w:r>
+        <w:rPr>
+          <w:rFonts w:ascii="Lucida Console" w:hAnsi="Lucida Console" w:cs="Lucida Console"/>
+          <w:sz w:val="16"/>
+          <w:szCs w:val="16"/>
+          <w:lang w:val="en-US"/>
+        </w:rPr>
+        <w:t xml:space="preserve"> disabled = 0</w:t>
+      </w:r>
+    </w:p>
+    <w:p>
+      <w:pPr>
+        <w:autoSpaceDE w:val="0"/>
+        <w:autoSpaceDN w:val="0"/>
+        <w:adjustRightInd w:val="0"/>
+        <w:rPr>
+          <w:rFonts w:ascii="Lucida Console" w:hAnsi="Lucida Console" w:cs="Lucida Console"/>
+          <w:sz w:val="16"/>
+          <w:szCs w:val="16"/>
+          <w:lang w:val="en-US"/>
+        </w:rPr>
+      </w:pPr>
+      <w:r>
+        <w:rPr>
+          <w:rFonts w:ascii="Lucida Console" w:hAnsi="Lucida Console" w:cs="Lucida Console"/>
+          <w:sz w:val="16"/>
+          <w:szCs w:val="16"/>
+          <w:lang w:val="en-US"/>
+        </w:rPr>
+        <w:t xml:space="preserve"> sourcetype = test_data</w:t>
+      </w:r>
+    </w:p>
+    <w:p>
+      <w:pPr>
+        <w:autoSpaceDE w:val="0"/>
+        <w:autoSpaceDN w:val="0"/>
+        <w:adjustRightInd w:val="0"/>
+        <w:rPr>
+          <w:rFonts w:ascii="Lucida Console" w:hAnsi="Lucida Console" w:cs="Lucida Console"/>
+          <w:sz w:val="16"/>
+          <w:szCs w:val="16"/>
+          <w:lang w:val="en-US"/>
+        </w:rPr>
+      </w:pPr>
+      <w:r>
+        <w:rPr>
+          <w:rFonts w:ascii="Lucida Console" w:hAnsi="Lucida Console" w:cs="Lucida Console"/>
+          <w:sz w:val="16"/>
+          <w:szCs w:val="16"/>
+          <w:lang w:val="en-US"/>
+        </w:rPr>
+        <w:t xml:space="preserve"> index = testdata</w:t>
+      </w:r>
+    </w:p>
+    <w:p>
+      <w:pPr>
+        <w:autoSpaceDE w:val="0"/>
+        <w:autoSpaceDN w:val="0"/>
+        <w:adjustRightInd w:val="0"/>
+        <w:rPr>
+          <w:rFonts w:ascii="Lucida Console" w:hAnsi="Lucida Console" w:cs="Lucida Console"/>
+          <w:sz w:val="16"/>
+          <w:szCs w:val="16"/>
+          <w:lang w:val="en-US"/>
+        </w:rPr>
+      </w:pPr>
+    </w:p>
+    <w:p>
+      <w:pPr>
+        <w:autoSpaceDE w:val="0"/>
+        <w:autoSpaceDN w:val="0"/>
+        <w:adjustRightInd w:val="0"/>
+        <w:rPr>
+          <w:rFonts w:ascii="Lucida Console" w:hAnsi="Lucida Console" w:cs="Lucida Console"/>
+          <w:sz w:val="16"/>
+          <w:szCs w:val="16"/>
+          <w:lang w:val="en-US"/>
+        </w:rPr>
+      </w:pPr>
+      <w:r>
+        <w:rPr>
+          <w:rFonts w:ascii="Lucida Console" w:hAnsi="Lucida Console" w:cs="Lucida Console"/>
+          <w:sz w:val="16"/>
+          <w:szCs w:val="16"/>
+          <w:lang w:val="en-US"/>
+        </w:rPr>
+        <w:t>[monitor:///opt/splunk/logs/test.txt]</w:t>
+      </w:r>
+    </w:p>
+    <w:p>
+      <w:pPr>
+        <w:autoSpaceDE w:val="0"/>
+        <w:autoSpaceDN w:val="0"/>
+        <w:adjustRightInd w:val="0"/>
+        <w:rPr>
+          <w:rFonts w:ascii="Lucida Console" w:hAnsi="Lucida Console" w:cs="Lucida Console"/>
+          <w:sz w:val="16"/>
+          <w:szCs w:val="16"/>
+          <w:lang w:val="en-US"/>
+        </w:rPr>
+      </w:pPr>
+      <w:r>
+        <w:rPr>
+          <w:rFonts w:ascii="Lucida Console" w:hAnsi="Lucida Console" w:cs="Lucida Console"/>
+          <w:sz w:val="16"/>
+          <w:szCs w:val="16"/>
+          <w:lang w:val="en-US"/>
+        </w:rPr>
+        <w:t>disabled = false</w:t>
+      </w:r>
+    </w:p>
+    <w:p>
+      <w:pPr>
+        <w:autoSpaceDE w:val="0"/>
+        <w:autoSpaceDN w:val="0"/>
+        <w:adjustRightInd w:val="0"/>
+        <w:rPr>
+          <w:rFonts w:ascii="Lucida Console" w:hAnsi="Lucida Console" w:cs="Lucida Console"/>
+          <w:sz w:val="16"/>
+          <w:szCs w:val="16"/>
+          <w:lang w:val="en-US"/>
+        </w:rPr>
+      </w:pPr>
+      <w:r>
+        <w:rPr>
+          <w:rFonts w:ascii="Lucida Console" w:hAnsi="Lucida Console" w:cs="Lucida Console"/>
+          <w:sz w:val="16"/>
+          <w:szCs w:val="16"/>
+          <w:lang w:val="en-US"/>
+        </w:rPr>
+        <w:t>sourcetype = test_data</w:t>
+      </w:r>
+    </w:p>
+    <w:p>
+      <w:pPr>
+        <w:autoSpaceDE w:val="0"/>
+        <w:autoSpaceDN w:val="0"/>
+        <w:adjustRightInd w:val="0"/>
+        <w:rPr>
+          <w:rFonts w:ascii="Lucida Console" w:hAnsi="Lucida Console" w:cs="Lucida Console"/>
+          <w:sz w:val="16"/>
+          <w:szCs w:val="16"/>
+          <w:lang w:val="en-US"/>
+        </w:rPr>
+      </w:pPr>
+      <w:r>
+        <w:rPr>
+          <w:rFonts w:ascii="Lucida Console" w:hAnsi="Lucida Console" w:cs="Lucida Console"/>
+          <w:sz w:val="16"/>
+          <w:szCs w:val="16"/>
+          <w:lang w:val="en-US"/>
+        </w:rPr>
+        <w:t>index = testdata1</w:t>
+      </w:r>
+    </w:p>
+    <w:p>
+      <w:pPr>
+        <w:autoSpaceDE w:val="0"/>
+        <w:autoSpaceDN w:val="0"/>
+        <w:adjustRightInd w:val="0"/>
+        <w:rPr>
+          <w:rFonts w:ascii="Lucida Console" w:hAnsi="Lucida Console" w:cs="Lucida Console"/>
+          <w:sz w:val="16"/>
+          <w:szCs w:val="16"/>
+          <w:lang w:val="en-US"/>
+        </w:rPr>
+      </w:pPr>
+    </w:p>
+    <w:p>
+      <w:pPr>
+        <w:autoSpaceDE w:val="0"/>
+        <w:autoSpaceDN w:val="0"/>
+        <w:adjustRightInd w:val="0"/>
+        <w:rPr>
+          <w:rFonts w:ascii="Lucida Console" w:hAnsi="Lucida Console" w:cs="Lucida Console"/>
+          <w:sz w:val="16"/>
+          <w:szCs w:val="16"/>
+          <w:lang w:val="en-US"/>
+        </w:rPr>
+      </w:pPr>
+      <w:r>
+        <w:rPr>
+          <w:rFonts w:ascii="Lucida Console" w:hAnsi="Lucida Console" w:cs="Lucida Console"/>
+          <w:sz w:val="16"/>
+          <w:szCs w:val="16"/>
+          <w:lang w:val="en-US"/>
+        </w:rPr>
+        <w:t>[monitor:///opt/splunk/logs/test.log]</w:t>
+      </w:r>
+    </w:p>
+    <w:p>
+      <w:pPr>
+        <w:autoSpaceDE w:val="0"/>
+        <w:autoSpaceDN w:val="0"/>
+        <w:adjustRightInd w:val="0"/>
+        <w:rPr>
+          <w:rFonts w:ascii="Lucida Console" w:hAnsi="Lucida Console" w:cs="Lucida Console"/>
+          <w:sz w:val="16"/>
+          <w:szCs w:val="16"/>
+          <w:lang w:val="en-US"/>
+        </w:rPr>
+      </w:pPr>
+      <w:r>
+        <w:rPr>
+          <w:rFonts w:ascii="Lucida Console" w:hAnsi="Lucida Console" w:cs="Lucida Console"/>
+          <w:sz w:val="16"/>
+          <w:szCs w:val="16"/>
+          <w:lang w:val="en-US"/>
+        </w:rPr>
+        <w:t>disabled = false</w:t>
+      </w:r>
+    </w:p>
+    <w:p>
+      <w:pPr>
+        <w:autoSpaceDE w:val="0"/>
+        <w:autoSpaceDN w:val="0"/>
+        <w:adjustRightInd w:val="0"/>
+        <w:rPr>
+          <w:rFonts w:ascii="Lucida Console" w:hAnsi="Lucida Console" w:cs="Lucida Console"/>
+          <w:sz w:val="16"/>
+          <w:szCs w:val="16"/>
+          <w:lang w:val="en-US"/>
+        </w:rPr>
+      </w:pPr>
+      <w:r>
+        <w:rPr>
+          <w:rFonts w:ascii="Lucida Console" w:hAnsi="Lucida Console" w:cs="Lucida Console"/>
+          <w:sz w:val="16"/>
+          <w:szCs w:val="16"/>
+          <w:lang w:val="en-US"/>
+        </w:rPr>
+        <w:t>sourcetype = test_data</w:t>
+      </w:r>
+    </w:p>
+    <w:p>
+      <w:pPr>
+        <w:autoSpaceDE w:val="0"/>
+        <w:autoSpaceDN w:val="0"/>
+        <w:adjustRightInd w:val="0"/>
+        <w:rPr>
+          <w:rFonts w:ascii="Lucida Console" w:hAnsi="Lucida Console" w:cs="Lucida Console"/>
+          <w:sz w:val="16"/>
+          <w:szCs w:val="16"/>
+          <w:lang w:val="en-US"/>
+        </w:rPr>
+      </w:pPr>
+      <w:r>
+        <w:rPr>
+          <w:rFonts w:ascii="Lucida Console" w:hAnsi="Lucida Console" w:cs="Lucida Console"/>
+          <w:sz w:val="16"/>
+          <w:szCs w:val="16"/>
+          <w:lang w:val="en-US"/>
+        </w:rPr>
+        <w:t>index = testdata1</w:t>
+      </w:r>
+    </w:p>
+    <w:p>
+      <w:pPr>
+        <w:autoSpaceDE w:val="0"/>
+        <w:autoSpaceDN w:val="0"/>
+        <w:adjustRightInd w:val="0"/>
+        <w:rPr>
+          <w:rFonts w:ascii="Lucida Console" w:hAnsi="Lucida Console" w:cs="Lucida Console"/>
+          <w:sz w:val="16"/>
+          <w:szCs w:val="16"/>
+          <w:lang w:val="en-US"/>
+        </w:rPr>
+      </w:pPr>
+    </w:p>
+    <w:p>
+      <w:pPr>
+        <w:autoSpaceDE w:val="0"/>
+        <w:autoSpaceDN w:val="0"/>
+        <w:adjustRightInd w:val="0"/>
+        <w:rPr>
+          <w:rFonts w:ascii="Lucida Console" w:hAnsi="Lucida Console" w:cs="Lucida Console"/>
+          <w:sz w:val="16"/>
+          <w:szCs w:val="16"/>
+          <w:lang w:val="en-US"/>
+        </w:rPr>
+      </w:pPr>
+    </w:p>
+    <w:p>
+      <w:pPr>
+        <w:autoSpaceDE w:val="0"/>
+        <w:autoSpaceDN w:val="0"/>
+        <w:adjustRightInd w:val="0"/>
+        <w:rPr>
+          <w:rFonts w:ascii="Lucida Console" w:hAnsi="Lucida Console" w:cs="Lucida Console"/>
+          <w:sz w:val="16"/>
+          <w:szCs w:val="16"/>
+          <w:lang w:val="en-US"/>
+        </w:rPr>
+      </w:pPr>
+      <w:r>
+        <w:rPr>
+          <w:rFonts w:ascii="Lucida Console" w:hAnsi="Lucida Console" w:cs="Lucida Console"/>
+          <w:sz w:val="16"/>
+          <w:szCs w:val="16"/>
+          <w:lang w:val="en-US"/>
+        </w:rPr>
+        <w:t>[monitor:///opt/splunk/logs/www1/secure.log]</w:t>
+      </w:r>
+    </w:p>
+    <w:p>
+      <w:pPr>
+        <w:autoSpaceDE w:val="0"/>
+        <w:autoSpaceDN w:val="0"/>
+        <w:adjustRightInd w:val="0"/>
+        <w:rPr>
+          <w:rFonts w:ascii="Lucida Console" w:hAnsi="Lucida Console" w:cs="Lucida Console"/>
+          <w:sz w:val="16"/>
+          <w:szCs w:val="16"/>
+          <w:lang w:val="en-US"/>
+        </w:rPr>
+      </w:pPr>
+      <w:r>
+        <w:rPr>
+          <w:rFonts w:ascii="Lucida Console" w:hAnsi="Lucida Console" w:cs="Lucida Console"/>
+          <w:sz w:val="16"/>
+          <w:szCs w:val="16"/>
+          <w:lang w:val="en-US"/>
+        </w:rPr>
+        <w:t>disabled = false</w:t>
+      </w:r>
+    </w:p>
+    <w:p>
+      <w:pPr>
+        <w:autoSpaceDE w:val="0"/>
+        <w:autoSpaceDN w:val="0"/>
+        <w:adjustRightInd w:val="0"/>
+        <w:rPr>
+          <w:rFonts w:ascii="Lucida Console" w:hAnsi="Lucida Console" w:cs="Lucida Console"/>
+          <w:sz w:val="16"/>
+          <w:szCs w:val="16"/>
+          <w:lang w:val="en-US"/>
+        </w:rPr>
+      </w:pPr>
+      <w:r>
+        <w:rPr>
+          <w:rFonts w:ascii="Lucida Console" w:hAnsi="Lucida Console" w:cs="Lucida Console"/>
+          <w:sz w:val="16"/>
+          <w:szCs w:val="16"/>
+          <w:lang w:val="en-US"/>
+        </w:rPr>
+        <w:t>sourcetype = secure_log</w:t>
+      </w:r>
+    </w:p>
+    <w:p>
+      <w:pPr>
+        <w:autoSpaceDE w:val="0"/>
+        <w:autoSpaceDN w:val="0"/>
+        <w:adjustRightInd w:val="0"/>
+        <w:rPr>
+          <w:rFonts w:ascii="Lucida Console" w:hAnsi="Lucida Console" w:cs="Lucida Console"/>
+          <w:sz w:val="16"/>
+          <w:szCs w:val="16"/>
+          <w:lang w:val="en-US"/>
+        </w:rPr>
+      </w:pPr>
+      <w:r>
+        <w:rPr>
+          <w:rFonts w:ascii="Lucida Console" w:hAnsi="Lucida Console" w:cs="Lucida Console"/>
+          <w:sz w:val="16"/>
+          <w:szCs w:val="16"/>
+          <w:lang w:val="en-US"/>
+        </w:rPr>
+        <w:t>index = www1</w:t>
+      </w:r>
+    </w:p>
+    <w:p>
+      <w:pPr>
+        <w:autoSpaceDE w:val="0"/>
+        <w:autoSpaceDN w:val="0"/>
+        <w:adjustRightInd w:val="0"/>
+        <w:rPr>
+          <w:rFonts w:ascii="Lucida Console" w:hAnsi="Lucida Console" w:cs="Lucida Console"/>
+          <w:sz w:val="16"/>
+          <w:szCs w:val="16"/>
+          <w:lang w:val="en-US"/>
+        </w:rPr>
+      </w:pPr>
+    </w:p>
+    <w:p>
+      <w:pPr>
+        <w:autoSpaceDE w:val="0"/>
+        <w:autoSpaceDN w:val="0"/>
+        <w:adjustRightInd w:val="0"/>
+        <w:rPr>
+          <w:rFonts w:ascii="Lucida Console" w:hAnsi="Lucida Console" w:cs="Lucida Console"/>
+          <w:sz w:val="16"/>
+          <w:szCs w:val="16"/>
+          <w:lang w:val="en-US"/>
+        </w:rPr>
+      </w:pPr>
+      <w:r>
+        <w:rPr>
+          <w:rFonts w:ascii="Lucida Console" w:hAnsi="Lucida Console" w:cs="Lucida Console"/>
+          <w:sz w:val="16"/>
+          <w:szCs w:val="16"/>
+          <w:lang w:val="en-US"/>
+        </w:rPr>
+        <w:t>[monitor:///opt/splunk/logs/www3/*.log]</w:t>
+      </w:r>
+    </w:p>
+    <w:p>
+      <w:pPr>
+        <w:autoSpaceDE w:val="0"/>
+        <w:autoSpaceDN w:val="0"/>
+        <w:adjustRightInd w:val="0"/>
+        <w:rPr>
+          <w:rFonts w:ascii="Lucida Console" w:hAnsi="Lucida Console" w:cs="Lucida Console"/>
+          <w:sz w:val="16"/>
+          <w:szCs w:val="16"/>
+          <w:lang w:val="en-US"/>
+        </w:rPr>
+      </w:pPr>
+      <w:r>
+        <w:rPr>
+          <w:rFonts w:ascii="Lucida Console" w:hAnsi="Lucida Console" w:cs="Lucida Console"/>
+          <w:sz w:val="16"/>
+          <w:szCs w:val="16"/>
+          <w:lang w:val="en-US"/>
+        </w:rPr>
+        <w:t>disabled = false</w:t>
+      </w:r>
+    </w:p>
+    <w:p>
+      <w:pPr>
+        <w:autoSpaceDE w:val="0"/>
+        <w:autoSpaceDN w:val="0"/>
+        <w:adjustRightInd w:val="0"/>
+        <w:rPr>
+          <w:rFonts w:ascii="Lucida Console" w:hAnsi="Lucida Console" w:cs="Lucida Console"/>
+          <w:sz w:val="16"/>
+          <w:szCs w:val="16"/>
+          <w:lang w:val="en-US"/>
+        </w:rPr>
+      </w:pPr>
+      <w:r>
+        <w:rPr>
+          <w:rFonts w:ascii="Lucida Console" w:hAnsi="Lucida Console" w:cs="Lucida Console"/>
+          <w:sz w:val="16"/>
+          <w:szCs w:val="16"/>
+          <w:lang w:val="en-US"/>
+        </w:rPr>
+        <w:t>sourcetype = secure_log</w:t>
+      </w:r>
+    </w:p>
+    <w:p>
+      <w:pPr>
+        <w:autoSpaceDE w:val="0"/>
+        <w:autoSpaceDN w:val="0"/>
+        <w:adjustRightInd w:val="0"/>
+        <w:rPr>
+          <w:rFonts w:ascii="Lucida Console" w:hAnsi="Lucida Console" w:cs="Lucida Console"/>
+          <w:sz w:val="16"/>
+          <w:szCs w:val="16"/>
+          <w:lang w:val="en-US"/>
+        </w:rPr>
+      </w:pPr>
+      <w:r>
+        <w:rPr>
+          <w:rFonts w:ascii="Lucida Console" w:hAnsi="Lucida Console" w:cs="Lucida Console"/>
+          <w:sz w:val="16"/>
+          <w:szCs w:val="16"/>
+          <w:lang w:val="en-US"/>
+        </w:rPr>
+        <w:t>index = www1</w:t>
+      </w:r>
+    </w:p>
+    <w:p>
+      <w:pPr>
+        <w:autoSpaceDE w:val="0"/>
+        <w:autoSpaceDN w:val="0"/>
+        <w:adjustRightInd w:val="0"/>
+        <w:rPr>
+          <w:rFonts w:ascii="Lucida Console" w:hAnsi="Lucida Console" w:cs="Lucida Console"/>
+          <w:sz w:val="16"/>
+          <w:szCs w:val="16"/>
+          <w:lang w:val="en-US"/>
+        </w:rPr>
+      </w:pPr>
+    </w:p>
+    <w:p>
+      <w:pPr>
+        <w:autoSpaceDE w:val="0"/>
+        <w:autoSpaceDN w:val="0"/>
+        <w:adjustRightInd w:val="0"/>
+        <w:rPr>
+          <w:rFonts w:ascii="Lucida Console" w:hAnsi="Lucida Console" w:cs="Lucida Console"/>
+          <w:sz w:val="16"/>
+          <w:szCs w:val="16"/>
+          <w:lang w:val="en-US"/>
+        </w:rPr>
+      </w:pPr>
+      <w:r>
+        <w:rPr>
+          <w:rFonts w:ascii="Lucida Console" w:hAnsi="Lucida Console" w:cs="Lucida Console"/>
+          <w:sz w:val="16"/>
+          <w:szCs w:val="16"/>
+          <w:lang w:val="en-US"/>
+        </w:rPr>
+        <w:t>[root@39aa82e63c03 local]#</w:t>
+      </w:r>
+    </w:p>
+    <w:p/>
+    <w:p>
+      <w:r>
+        <w:t xml:space="preserve">In the above </w:t>
+      </w:r>
+      <w:r>
+        <w:t>input.conf file</w:t>
+      </w:r>
+      <w:r>
+        <w:t xml:space="preserve"> is configure </w:t>
+      </w:r>
+      <w:r>
+        <w:t>the above</w:t>
+      </w:r>
+      <w:r>
+        <w:t xml:space="preserve"> file </w:t>
+      </w:r>
+    </w:p>
+    <w:p/>
+    <w:p>
+      <w:r>
+        <w:rPr>
+          <w:noProof/>
+          <w:lang w:val="en-US" w:eastAsia="en-US"/>
+        </w:rPr>
+        <w:drawing>
+          <wp:inline distT="0" distB="0" distL="0" distR="0">
+            <wp:extent cx="5731510" cy="1133475"/>
+            <wp:effectExtent l="19050" t="0" r="2540" b="0"/>
+            <wp:docPr id="2" name="Picture 1" descr="splunkimage.png"/>
+            <wp:cNvGraphicFramePr>
+              <a:graphicFrameLocks xmlns:a="http://schemas.openxmlformats.org/drawingml/2006/main" noChangeAspect="1"/>
+            </wp:cNvGraphicFramePr>
+            <a:graphic xmlns:a="http://schemas.openxmlformats.org/drawingml/2006/main">
+              <a:graphicData uri="http://schemas.openxmlformats.org/drawingml/2006/picture">
+                <pic:pic xmlns:pic="http://schemas.openxmlformats.org/drawingml/2006/picture">
+                  <pic:nvPicPr>
+                    <pic:cNvPr id="0" name="splunkimage.png"/>
+                    <pic:cNvPicPr/>
+                  </pic:nvPicPr>
+                  <pic:blipFill>
+                    <a:blip r:embed="rId12"/>
+                    <a:stretch>
+                      <a:fillRect/>
+                    </a:stretch>
+                  </pic:blipFill>
+                  <pic:spPr>
+                    <a:xfrm>
+                      <a:off x="0" y="0"/>
+                      <a:ext cx="5731510" cy="1133475"/>
+                    </a:xfrm>
+                    <a:prstGeom prst="rect">
+                      <a:avLst/>
+                    </a:prstGeom>
+                  </pic:spPr>
+                </pic:pic>
+              </a:graphicData>
+            </a:graphic>
+          </wp:inline>
+        </w:drawing>
+      </w:r>
+    </w:p>
+    <w:p>
+      <w:pPr>
+        <w:jc w:val="center"/>
+        <w:rPr>
+          <w:i/>
+        </w:rPr>
+      </w:pPr>
+      <w:r>
+        <w:rPr>
+          <w:i/>
+        </w:rPr>
+        <w:t>Fig. 6</w:t>
+      </w:r>
+    </w:p>
+    <w:p/>
+    <w:p>
+      <w:r>
+        <w:t xml:space="preserve">These files paths are configured as of the path in your splunk universal forwarder. Splunk Universal Forwarder will act as application box from where you can point </w:t>
+      </w:r>
+      <w:r>
+        <w:t xml:space="preserve">files </w:t>
+      </w:r>
+      <w:r>
+        <w:t>to monitor which log file</w:t>
+      </w:r>
+      <w:r>
+        <w:t>s</w:t>
+      </w:r>
+      <w:r>
+        <w:t xml:space="preserve"> you want to monitor.</w:t>
+      </w:r>
+    </w:p>
+    <w:p/>
+    <w:p>
+      <w:pPr>
+        <w:pStyle w:val="ListParagraph"/>
+        <w:numPr>
+          <w:ilvl w:val="0"/>
+          <w:numId w:val="25"/>
+        </w:numPr>
+      </w:pPr>
+      <w:r>
+        <w:t>You can see the below is the log file path in the same forwarder</w:t>
+      </w:r>
+    </w:p>
+    <w:p/>
+    <w:p>
+      <w:pPr>
+        <w:autoSpaceDE w:val="0"/>
+        <w:autoSpaceDN w:val="0"/>
+        <w:adjustRightInd w:val="0"/>
+        <w:rPr>
+          <w:rFonts w:ascii="Lucida Console" w:hAnsi="Lucida Console" w:cs="Lucida Console"/>
+          <w:sz w:val="16"/>
+          <w:szCs w:val="16"/>
+          <w:lang w:val="en-US"/>
+        </w:rPr>
+      </w:pPr>
+      <w:r>
+        <w:rPr>
+          <w:rFonts w:ascii="Lucida Console" w:hAnsi="Lucida Console" w:cs="Lucida Console"/>
+          <w:sz w:val="16"/>
+          <w:szCs w:val="16"/>
+          <w:lang w:val="en-US"/>
+        </w:rPr>
+        <w:t>[root@39aa82e63c03 logs]# ls -lrt</w:t>
+      </w:r>
+    </w:p>
+    <w:p>
+      <w:pPr>
+        <w:autoSpaceDE w:val="0"/>
+        <w:autoSpaceDN w:val="0"/>
+        <w:adjustRightInd w:val="0"/>
+        <w:rPr>
+          <w:rFonts w:ascii="Lucida Console" w:hAnsi="Lucida Console" w:cs="Lucida Console"/>
+          <w:sz w:val="16"/>
+          <w:szCs w:val="16"/>
+          <w:lang w:val="en-US"/>
+        </w:rPr>
+      </w:pPr>
+      <w:r>
+        <w:rPr>
+          <w:rFonts w:ascii="Lucida Console" w:hAnsi="Lucida Console" w:cs="Lucida Console"/>
+          <w:sz w:val="16"/>
+          <w:szCs w:val="16"/>
+          <w:lang w:val="en-US"/>
+        </w:rPr>
+        <w:t>total 8</w:t>
+      </w:r>
+    </w:p>
+    <w:p>
+      <w:pPr>
+        <w:autoSpaceDE w:val="0"/>
+        <w:autoSpaceDN w:val="0"/>
+        <w:adjustRightInd w:val="0"/>
+        <w:rPr>
+          <w:rFonts w:ascii="Lucida Console" w:hAnsi="Lucida Console" w:cs="Lucida Console"/>
+          <w:color w:val="A3BE8C"/>
+          <w:sz w:val="16"/>
+          <w:szCs w:val="16"/>
+          <w:lang w:val="en-US"/>
+        </w:rPr>
+      </w:pPr>
+      <w:r>
+        <w:rPr>
+          <w:rFonts w:ascii="Lucida Console" w:hAnsi="Lucida Console" w:cs="Lucida Console"/>
+          <w:sz w:val="16"/>
+          <w:szCs w:val="16"/>
+          <w:lang w:val="en-US"/>
+        </w:rPr>
+        <w:t xml:space="preserve">-rwxr-xr-x. 1 root root 130 Oct 28 05:13 </w:t>
+      </w:r>
+      <w:r>
+        <w:rPr>
+          <w:rFonts w:ascii="Lucida Console" w:hAnsi="Lucida Console" w:cs="Lucida Console"/>
+          <w:color w:val="A3BE8C"/>
+          <w:sz w:val="16"/>
+          <w:szCs w:val="16"/>
+          <w:lang w:val="en-US"/>
+        </w:rPr>
+        <w:t>test.log</w:t>
+      </w:r>
+    </w:p>
+    <w:p>
+      <w:pPr>
+        <w:autoSpaceDE w:val="0"/>
+        <w:autoSpaceDN w:val="0"/>
+        <w:adjustRightInd w:val="0"/>
+        <w:rPr>
+          <w:rFonts w:ascii="Lucida Console" w:hAnsi="Lucida Console" w:cs="Lucida Console"/>
+          <w:color w:val="81A1C1"/>
+          <w:sz w:val="16"/>
+          <w:szCs w:val="16"/>
+          <w:lang w:val="en-US"/>
+        </w:rPr>
+      </w:pPr>
+      <w:r>
+        <w:rPr>
+          <w:rFonts w:ascii="Lucida Console" w:hAnsi="Lucida Console" w:cs="Lucida Console"/>
+          <w:sz w:val="16"/>
+          <w:szCs w:val="16"/>
+          <w:lang w:val="en-US"/>
+        </w:rPr>
+        <w:t xml:space="preserve">drwxr-xr-x. 2 root root  42 Oct 29 07:15 </w:t>
+      </w:r>
+      <w:r>
+        <w:rPr>
+          <w:rFonts w:ascii="Lucida Console" w:hAnsi="Lucida Console" w:cs="Lucida Console"/>
+          <w:color w:val="81A1C1"/>
+          <w:sz w:val="16"/>
+          <w:szCs w:val="16"/>
+          <w:lang w:val="en-US"/>
+        </w:rPr>
+        <w:t>www1</w:t>
+      </w:r>
+    </w:p>
+    <w:p>
+      <w:pPr>
+        <w:autoSpaceDE w:val="0"/>
+        <w:autoSpaceDN w:val="0"/>
+        <w:adjustRightInd w:val="0"/>
+        <w:rPr>
+          <w:rFonts w:ascii="Lucida Console" w:hAnsi="Lucida Console" w:cs="Lucida Console"/>
+          <w:color w:val="81A1C1"/>
+          <w:sz w:val="16"/>
+          <w:szCs w:val="16"/>
+          <w:lang w:val="en-US"/>
+        </w:rPr>
+      </w:pPr>
+      <w:r>
+        <w:rPr>
+          <w:rFonts w:ascii="Lucida Console" w:hAnsi="Lucida Console" w:cs="Lucida Console"/>
+          <w:sz w:val="16"/>
+          <w:szCs w:val="16"/>
+          <w:lang w:val="en-US"/>
+        </w:rPr>
+        <w:t xml:space="preserve">drwxr-xr-x. 2 root root  42 Oct 29 07:15 </w:t>
+      </w:r>
+      <w:r>
+        <w:rPr>
+          <w:rFonts w:ascii="Lucida Console" w:hAnsi="Lucida Console" w:cs="Lucida Console"/>
+          <w:color w:val="81A1C1"/>
+          <w:sz w:val="16"/>
+          <w:szCs w:val="16"/>
+          <w:lang w:val="en-US"/>
+        </w:rPr>
+        <w:t>www3</w:t>
+      </w:r>
+    </w:p>
+    <w:p>
+      <w:pPr>
+        <w:autoSpaceDE w:val="0"/>
+        <w:autoSpaceDN w:val="0"/>
+        <w:adjustRightInd w:val="0"/>
+        <w:rPr>
+          <w:rFonts w:ascii="Lucida Console" w:hAnsi="Lucida Console" w:cs="Lucida Console"/>
+          <w:color w:val="81A1C1"/>
+          <w:sz w:val="16"/>
+          <w:szCs w:val="16"/>
+          <w:lang w:val="en-US"/>
+        </w:rPr>
+      </w:pPr>
+      <w:r>
+        <w:rPr>
+          <w:rFonts w:ascii="Lucida Console" w:hAnsi="Lucida Console" w:cs="Lucida Console"/>
+          <w:sz w:val="16"/>
+          <w:szCs w:val="16"/>
+          <w:lang w:val="en-US"/>
+        </w:rPr>
+        <w:t xml:space="preserve">drwxr-xr-x. 2 root root  30 Oct 29 07:15 </w:t>
+      </w:r>
+      <w:r>
+        <w:rPr>
+          <w:rFonts w:ascii="Lucida Console" w:hAnsi="Lucida Console" w:cs="Lucida Console"/>
+          <w:color w:val="81A1C1"/>
+          <w:sz w:val="16"/>
+          <w:szCs w:val="16"/>
+          <w:lang w:val="en-US"/>
+        </w:rPr>
+        <w:t>vendor_sales</w:t>
+      </w:r>
+    </w:p>
+    <w:p>
+      <w:pPr>
+        <w:autoSpaceDE w:val="0"/>
+        <w:autoSpaceDN w:val="0"/>
+        <w:adjustRightInd w:val="0"/>
+        <w:rPr>
+          <w:rFonts w:ascii="Lucida Console" w:hAnsi="Lucida Console" w:cs="Lucida Console"/>
+          <w:color w:val="81A1C1"/>
+          <w:sz w:val="16"/>
+          <w:szCs w:val="16"/>
+          <w:lang w:val="en-US"/>
+        </w:rPr>
+      </w:pPr>
+      <w:r>
+        <w:rPr>
+          <w:rFonts w:ascii="Lucida Console" w:hAnsi="Lucida Console" w:cs="Lucida Console"/>
+          <w:sz w:val="16"/>
+          <w:szCs w:val="16"/>
+          <w:lang w:val="en-US"/>
+        </w:rPr>
+        <w:t xml:space="preserve">drwxr-xr-x. 2 root root  42 Oct 29 07:15 </w:t>
+      </w:r>
+      <w:r>
+        <w:rPr>
+          <w:rFonts w:ascii="Lucida Console" w:hAnsi="Lucida Console" w:cs="Lucida Console"/>
+          <w:color w:val="81A1C1"/>
+          <w:sz w:val="16"/>
+          <w:szCs w:val="16"/>
+          <w:lang w:val="en-US"/>
+        </w:rPr>
+        <w:t>www2</w:t>
+      </w:r>
+    </w:p>
+    <w:p>
+      <w:pPr>
+        <w:autoSpaceDE w:val="0"/>
+        <w:autoSpaceDN w:val="0"/>
+        <w:adjustRightInd w:val="0"/>
+        <w:rPr>
+          <w:rFonts w:ascii="Lucida Console" w:hAnsi="Lucida Console" w:cs="Lucida Console"/>
+          <w:color w:val="81A1C1"/>
+          <w:sz w:val="16"/>
+          <w:szCs w:val="16"/>
+          <w:lang w:val="en-US"/>
+        </w:rPr>
+      </w:pPr>
+      <w:r>
+        <w:rPr>
+          <w:rFonts w:ascii="Lucida Console" w:hAnsi="Lucida Console" w:cs="Lucida Console"/>
+          <w:sz w:val="16"/>
+          <w:szCs w:val="16"/>
+          <w:lang w:val="en-US"/>
+        </w:rPr>
+        <w:t xml:space="preserve">drwxr-xr-x. 2 root root  24 Oct 29 07:15 </w:t>
+      </w:r>
+      <w:r>
+        <w:rPr>
+          <w:rFonts w:ascii="Lucida Console" w:hAnsi="Lucida Console" w:cs="Lucida Console"/>
+          <w:color w:val="81A1C1"/>
+          <w:sz w:val="16"/>
+          <w:szCs w:val="16"/>
+          <w:lang w:val="en-US"/>
+        </w:rPr>
+        <w:t>mailsv</w:t>
+      </w:r>
+    </w:p>
+    <w:p>
+      <w:pPr>
+        <w:autoSpaceDE w:val="0"/>
+        <w:autoSpaceDN w:val="0"/>
+        <w:adjustRightInd w:val="0"/>
+        <w:rPr>
+          <w:rFonts w:ascii="Lucida Console" w:hAnsi="Lucida Console" w:cs="Lucida Console"/>
+          <w:color w:val="A3BE8C"/>
+          <w:sz w:val="16"/>
+          <w:szCs w:val="16"/>
+          <w:lang w:val="en-US"/>
+        </w:rPr>
+      </w:pPr>
+      <w:r>
+        <w:rPr>
+          <w:rFonts w:ascii="Lucida Console" w:hAnsi="Lucida Console" w:cs="Lucida Console"/>
+          <w:sz w:val="16"/>
+          <w:szCs w:val="16"/>
+          <w:lang w:val="en-US"/>
+        </w:rPr>
+        <w:t xml:space="preserve">-rwxr-xr-x. 1 root root 151 Oct 31 14:45 </w:t>
+      </w:r>
+      <w:r>
+        <w:rPr>
+          <w:rFonts w:ascii="Lucida Console" w:hAnsi="Lucida Console" w:cs="Lucida Console"/>
+          <w:color w:val="A3BE8C"/>
+          <w:sz w:val="16"/>
+          <w:szCs w:val="16"/>
+          <w:lang w:val="en-US"/>
+        </w:rPr>
+        <w:t>test.txt</w:t>
+      </w:r>
+    </w:p>
+    <w:p>
+      <w:pPr>
+        <w:autoSpaceDE w:val="0"/>
+        <w:autoSpaceDN w:val="0"/>
+        <w:adjustRightInd w:val="0"/>
+        <w:rPr>
+          <w:rFonts w:ascii="Lucida Console" w:hAnsi="Lucida Console" w:cs="Lucida Console"/>
+          <w:sz w:val="16"/>
+          <w:szCs w:val="16"/>
+          <w:lang w:val="en-US"/>
+        </w:rPr>
+      </w:pPr>
+      <w:r>
+        <w:rPr>
+          <w:rFonts w:ascii="Lucida Console" w:hAnsi="Lucida Console" w:cs="Lucida Console"/>
+          <w:sz w:val="16"/>
+          <w:szCs w:val="16"/>
+          <w:lang w:val="en-US"/>
+        </w:rPr>
+        <w:t>[root@39aa82e63c03 logs]# pwd</w:t>
+      </w:r>
+    </w:p>
+    <w:p>
+      <w:pPr>
+        <w:autoSpaceDE w:val="0"/>
+        <w:autoSpaceDN w:val="0"/>
+        <w:adjustRightInd w:val="0"/>
+        <w:rPr>
+          <w:rFonts w:ascii="Lucida Console" w:hAnsi="Lucida Console" w:cs="Lucida Console"/>
+          <w:sz w:val="16"/>
+          <w:szCs w:val="16"/>
+          <w:lang w:val="en-US"/>
+        </w:rPr>
+      </w:pPr>
+      <w:r>
+        <w:rPr>
+          <w:rFonts w:ascii="Lucida Console" w:hAnsi="Lucida Console" w:cs="Lucida Console"/>
+          <w:sz w:val="16"/>
+          <w:szCs w:val="16"/>
+          <w:lang w:val="en-US"/>
+        </w:rPr>
+        <w:t>/opt/splunk/logs</w:t>
+      </w:r>
+    </w:p>
+    <w:p>
+      <w:pPr>
+        <w:autoSpaceDE w:val="0"/>
+        <w:autoSpaceDN w:val="0"/>
+        <w:adjustRightInd w:val="0"/>
+        <w:rPr>
+          <w:rFonts w:ascii="Lucida Console" w:hAnsi="Lucida Console" w:cs="Lucida Console"/>
+          <w:sz w:val="16"/>
+          <w:szCs w:val="16"/>
+          <w:lang w:val="en-US"/>
+        </w:rPr>
+      </w:pPr>
+      <w:r>
+        <w:rPr>
+          <w:rFonts w:ascii="Lucida Console" w:hAnsi="Lucida Console" w:cs="Lucida Console"/>
+          <w:sz w:val="16"/>
+          <w:szCs w:val="16"/>
+          <w:lang w:val="en-US"/>
+        </w:rPr>
+        <w:t>[root@39aa82e63c03 logs]#</w:t>
+      </w:r>
+    </w:p>
+    <w:p>
+      <w:pPr>
+        <w:autoSpaceDE w:val="0"/>
+        <w:autoSpaceDN w:val="0"/>
+        <w:adjustRightInd w:val="0"/>
+        <w:rPr>
+          <w:rFonts w:ascii="Lucida Console" w:hAnsi="Lucida Console" w:cs="Lucida Console"/>
+          <w:sz w:val="16"/>
+          <w:szCs w:val="16"/>
+          <w:lang w:val="en-US"/>
+        </w:rPr>
+      </w:pPr>
+    </w:p>
+    <w:p>
+      <w:pPr>
+        <w:autoSpaceDE w:val="0"/>
+        <w:autoSpaceDN w:val="0"/>
+        <w:adjustRightInd w:val="0"/>
+        <w:rPr>
+          <w:rFonts w:ascii="Lucida Console" w:hAnsi="Lucida Console" w:cs="Lucida Console"/>
+          <w:sz w:val="16"/>
+          <w:szCs w:val="16"/>
+          <w:lang w:val="en-US"/>
+        </w:rPr>
+      </w:pPr>
+    </w:p>
+    <w:p>
+      <w:pPr>
+        <w:autoSpaceDE w:val="0"/>
+        <w:autoSpaceDN w:val="0"/>
+        <w:adjustRightInd w:val="0"/>
+        <w:rPr>
+          <w:rFonts w:ascii="Lucida Console" w:hAnsi="Lucida Console" w:cs="Lucida Console"/>
+          <w:sz w:val="16"/>
+          <w:szCs w:val="16"/>
+          <w:lang w:val="en-US"/>
+        </w:rPr>
+      </w:pPr>
+    </w:p>
+    <w:p>
+      <w:pPr>
+        <w:pStyle w:val="ListParagraph"/>
+        <w:numPr>
+          <w:ilvl w:val="0"/>
+          <w:numId w:val="24"/>
+        </w:numPr>
+      </w:pPr>
+      <w:r>
+        <w:t>Below</w:t>
+      </w:r>
+      <w:r>
+        <w:t xml:space="preserve"> are some description about index and sourcetype.</w:t>
+      </w:r>
+    </w:p>
+    <w:p/>
+    <w:p>
+      <w:pPr>
+        <w:rPr>
+          <w:rFonts w:ascii="Arial" w:hAnsi="Arial" w:cs="Arial"/>
+          <w:color w:val="222222"/>
+          <w:shd w:val="clear" w:color="auto" w:fill="FFFFFF"/>
+        </w:rPr>
+      </w:pPr>
+      <w:r>
+        <w:rPr>
+          <w:rFonts w:ascii="Arial" w:hAnsi="Arial" w:cs="Arial"/>
+          <w:b/>
+          <w:color w:val="222222"/>
+          <w:shd w:val="clear" w:color="auto" w:fill="FFFFFF"/>
+        </w:rPr>
+        <w:t>Index</w:t>
+      </w:r>
+      <w:r>
+        <w:rPr>
+          <w:rFonts w:ascii="Arial" w:hAnsi="Arial" w:cs="Arial"/>
+          <w:color w:val="222222"/>
+          <w:shd w:val="clear" w:color="auto" w:fill="FFFFFF"/>
+        </w:rPr>
+        <w:t xml:space="preserve">: </w:t>
+      </w:r>
+      <w:r>
+        <w:rPr>
+          <w:rFonts w:ascii="Arial" w:hAnsi="Arial" w:cs="Arial"/>
+          <w:i/>
+          <w:color w:val="222222"/>
+          <w:sz w:val="22"/>
+          <w:szCs w:val="22"/>
+          <w:shd w:val="clear" w:color="auto" w:fill="FFFFFF"/>
+        </w:rPr>
+        <w:t>The repository for data. When the </w:t>
+      </w:r>
+      <w:r>
+        <w:rPr>
+          <w:rFonts w:ascii="Arial" w:hAnsi="Arial" w:cs="Arial"/>
+          <w:bCs/>
+          <w:i/>
+          <w:color w:val="222222"/>
+          <w:sz w:val="22"/>
+          <w:szCs w:val="22"/>
+          <w:shd w:val="clear" w:color="auto" w:fill="FFFFFF"/>
+        </w:rPr>
+        <w:t>Splunk</w:t>
+      </w:r>
+      <w:r>
+        <w:rPr>
+          <w:rFonts w:ascii="Arial" w:hAnsi="Arial" w:cs="Arial"/>
+          <w:i/>
+          <w:color w:val="222222"/>
+          <w:sz w:val="22"/>
+          <w:szCs w:val="22"/>
+          <w:shd w:val="clear" w:color="auto" w:fill="FFFFFF"/>
+        </w:rPr>
+        <w:t> platform indexes raw data, it transforms the data into searchable events. Indexes reside in flat files on the indexer.</w:t>
+      </w:r>
+    </w:p>
+    <w:p>
+      <w:pPr>
+        <w:rPr>
+          <w:rFonts w:ascii="Arial" w:hAnsi="Arial" w:cs="Arial"/>
+          <w:color w:val="222222"/>
+          <w:shd w:val="clear" w:color="auto" w:fill="FFFFFF"/>
+        </w:rPr>
+      </w:pPr>
+    </w:p>
+    <w:p>
+      <w:pPr>
+        <w:rPr>
+          <w:rFonts w:ascii="Arial" w:hAnsi="Arial" w:cs="Arial"/>
+          <w:color w:val="222222"/>
+          <w:shd w:val="clear" w:color="auto" w:fill="FFFFFF"/>
+        </w:rPr>
+      </w:pPr>
+      <w:r>
+        <w:rPr>
+          <w:rFonts w:ascii="Arial" w:hAnsi="Arial" w:cs="Arial"/>
+          <w:b/>
+          <w:color w:val="222222"/>
+          <w:shd w:val="clear" w:color="auto" w:fill="FFFFFF"/>
+        </w:rPr>
+        <w:t>Sourcetype</w:t>
+      </w:r>
+      <w:r>
+        <w:rPr>
+          <w:rFonts w:ascii="Arial" w:hAnsi="Arial" w:cs="Arial"/>
+          <w:color w:val="222222"/>
+          <w:shd w:val="clear" w:color="auto" w:fill="FFFFFF"/>
+        </w:rPr>
+        <w:t xml:space="preserve">: </w:t>
+      </w:r>
+      <w:r>
+        <w:rPr>
+          <w:rFonts w:ascii="Arial" w:hAnsi="Arial" w:cs="Arial"/>
+          <w:i/>
+          <w:color w:val="222222"/>
+          <w:sz w:val="22"/>
+          <w:szCs w:val="22"/>
+          <w:shd w:val="clear" w:color="auto" w:fill="FFFFFF"/>
+        </w:rPr>
+        <w:t>A default field that identifies the data structure of an event. A </w:t>
+      </w:r>
+      <w:r>
+        <w:rPr>
+          <w:rFonts w:ascii="Arial" w:hAnsi="Arial" w:cs="Arial"/>
+          <w:bCs/>
+          <w:i/>
+          <w:color w:val="222222"/>
+          <w:sz w:val="22"/>
+          <w:szCs w:val="22"/>
+          <w:shd w:val="clear" w:color="auto" w:fill="FFFFFF"/>
+        </w:rPr>
+        <w:t>source type</w:t>
+      </w:r>
+      <w:r>
+        <w:rPr>
+          <w:rFonts w:ascii="Arial" w:hAnsi="Arial" w:cs="Arial"/>
+          <w:i/>
+          <w:color w:val="222222"/>
+          <w:sz w:val="22"/>
+          <w:szCs w:val="22"/>
+          <w:shd w:val="clear" w:color="auto" w:fill="FFFFFF"/>
+        </w:rPr>
+        <w:t>determines how </w:t>
+      </w:r>
+      <w:r>
+        <w:rPr>
+          <w:rFonts w:ascii="Arial" w:hAnsi="Arial" w:cs="Arial"/>
+          <w:bCs/>
+          <w:i/>
+          <w:color w:val="222222"/>
+          <w:sz w:val="22"/>
+          <w:szCs w:val="22"/>
+          <w:shd w:val="clear" w:color="auto" w:fill="FFFFFF"/>
+        </w:rPr>
+        <w:t>Splunk</w:t>
+      </w:r>
+      <w:r>
+        <w:rPr>
+          <w:rFonts w:ascii="Arial" w:hAnsi="Arial" w:cs="Arial"/>
+          <w:i/>
+          <w:color w:val="222222"/>
+          <w:sz w:val="22"/>
+          <w:szCs w:val="22"/>
+          <w:shd w:val="clear" w:color="auto" w:fill="FFFFFF"/>
+        </w:rPr>
+        <w:t> Enterprise formats the data d</w:t>
+      </w:r>
+      <w:r>
+        <w:rPr>
+          <w:rFonts w:ascii="Arial" w:hAnsi="Arial" w:cs="Arial"/>
+          <w:i/>
+          <w:color w:val="222222"/>
+          <w:sz w:val="22"/>
+          <w:szCs w:val="22"/>
+          <w:shd w:val="clear" w:color="auto" w:fill="FFFFFF"/>
+        </w:rPr>
+        <w:t>uring the indexing process.</w:t>
+      </w:r>
+      <w:r>
+        <w:rPr>
+          <w:rFonts w:ascii="Arial" w:hAnsi="Arial" w:cs="Arial"/>
+          <w:i/>
+          <w:color w:val="222222"/>
+          <w:sz w:val="22"/>
+          <w:szCs w:val="22"/>
+          <w:shd w:val="clear" w:color="auto" w:fill="FFFFFF"/>
+        </w:rPr>
+        <w:t>The indexer identifies and adds the </w:t>
+      </w:r>
+      <w:r>
+        <w:rPr>
+          <w:rFonts w:ascii="Arial" w:hAnsi="Arial" w:cs="Arial"/>
+          <w:bCs/>
+          <w:i/>
+          <w:color w:val="222222"/>
+          <w:sz w:val="22"/>
+          <w:szCs w:val="22"/>
+          <w:shd w:val="clear" w:color="auto" w:fill="FFFFFF"/>
+        </w:rPr>
+        <w:t>source type</w:t>
+      </w:r>
+      <w:r>
+        <w:rPr>
+          <w:rFonts w:ascii="Arial" w:hAnsi="Arial" w:cs="Arial"/>
+          <w:i/>
+          <w:color w:val="222222"/>
+          <w:sz w:val="22"/>
+          <w:szCs w:val="22"/>
+          <w:shd w:val="clear" w:color="auto" w:fill="FFFFFF"/>
+        </w:rPr>
+        <w:t> field when it indexes the data. As a result, each indexed event has a </w:t>
+      </w:r>
+      <w:r>
+        <w:rPr>
+          <w:rFonts w:ascii="Arial" w:hAnsi="Arial" w:cs="Arial"/>
+          <w:bCs/>
+          <w:i/>
+          <w:color w:val="222222"/>
+          <w:sz w:val="22"/>
+          <w:szCs w:val="22"/>
+          <w:shd w:val="clear" w:color="auto" w:fill="FFFFFF"/>
+        </w:rPr>
+        <w:t>sourcetype</w:t>
+      </w:r>
+      <w:r>
+        <w:rPr>
+          <w:rFonts w:ascii="Arial" w:hAnsi="Arial" w:cs="Arial"/>
+          <w:i/>
+          <w:color w:val="222222"/>
+          <w:sz w:val="22"/>
+          <w:szCs w:val="22"/>
+          <w:shd w:val="clear" w:color="auto" w:fill="FFFFFF"/>
+        </w:rPr>
+        <w:t> field.</w:t>
+      </w:r>
+    </w:p>
+    <w:p>
+      <w:pPr>
+        <w:rPr>
+          <w:rFonts w:ascii="Arial" w:hAnsi="Arial" w:cs="Arial"/>
+          <w:color w:val="222222"/>
+          <w:shd w:val="clear" w:color="auto" w:fill="FFFFFF"/>
+        </w:rPr>
+      </w:pPr>
+    </w:p>
+    <w:p>
+      <w:pPr>
+        <w:rPr>
+          <w:rFonts w:ascii="Arial" w:hAnsi="Arial" w:cs="Arial"/>
+          <w:color w:val="222222"/>
+          <w:shd w:val="clear" w:color="auto" w:fill="FFFFFF"/>
+        </w:rPr>
+      </w:pPr>
+    </w:p>
+    <w:p>
+      <w:pPr>
+        <w:rPr>
+          <w:rFonts w:ascii="Arial" w:hAnsi="Arial" w:cs="Arial"/>
+          <w:color w:val="222222"/>
+          <w:shd w:val="clear" w:color="auto" w:fill="FFFFFF"/>
+        </w:rPr>
+      </w:pPr>
+      <w:r>
+        <w:rPr>
+          <w:rFonts w:ascii="Arial" w:hAnsi="Arial" w:cs="Arial"/>
+          <w:color w:val="222222"/>
+          <w:shd w:val="clear" w:color="auto" w:fill="FFFFFF"/>
+        </w:rPr>
+        <w:t>See below Fig. 7, how we can see the data for index www1 in our UI.</w:t>
+      </w:r>
+    </w:p>
+    <w:p>
+      <w:pPr>
+        <w:rPr>
+          <w:rFonts w:ascii="Arial" w:hAnsi="Arial" w:cs="Arial"/>
+          <w:color w:val="222222"/>
+          <w:shd w:val="clear" w:color="auto" w:fill="FFFFFF"/>
+        </w:rPr>
+      </w:pPr>
+    </w:p>
+    <w:p>
+      <w:r>
+        <w:rPr>
+          <w:noProof/>
+          <w:lang w:val="en-US" w:eastAsia="en-US"/>
+        </w:rPr>
+        <w:lastRenderedPageBreak/>
+        <w:drawing>
+          <wp:inline distT="0" distB="0" distL="0" distR="0">
+            <wp:extent cx="5591175" cy="2667000"/>
+            <wp:effectExtent l="19050" t="0" r="9525" b="0"/>
+            <wp:docPr id="3" name="Picture 1"/>
+            <wp:cNvGraphicFramePr>
+              <a:graphicFrameLocks xmlns:a="http://schemas.openxmlformats.org/drawingml/2006/main" noChangeAspect="1"/>
+            </wp:cNvGraphicFramePr>
+            <a:graphic xmlns:a="http://schemas.openxmlformats.org/drawingml/2006/main">
+              <a:graphicData uri="http://schemas.openxmlformats.org/drawingml/2006/picture">
+                <pic:pic xmlns:pic="http://schemas.openxmlformats.org/drawingml/2006/picture">
+                  <pic:nvPicPr>
+                    <pic:cNvPr id="0" name="Picture 1"/>
+                    <pic:cNvPicPr>
+                      <a:picLocks noChangeAspect="1" noChangeArrowheads="1"/>
+                    </pic:cNvPicPr>
+                  </pic:nvPicPr>
+                  <pic:blipFill>
+                    <a:blip r:embed="rId13"/>
+                    <a:srcRect l="1329" t="6213" r="1119" b="10947"/>
+                    <a:stretch>
+                      <a:fillRect/>
+                    </a:stretch>
+                  </pic:blipFill>
+                  <pic:spPr bwMode="auto">
+                    <a:xfrm>
+                      <a:off x="0" y="0"/>
+                      <a:ext cx="5591175" cy="2667000"/>
+                    </a:xfrm>
+                    <a:prstGeom prst="rect">
+                      <a:avLst/>
+                    </a:prstGeom>
+                    <a:noFill/>
+                    <a:ln w="9525">
+                      <a:noFill/>
+                      <a:miter lim="800000"/>
+                      <a:headEnd/>
+                      <a:tailEnd/>
+                    </a:ln>
+                  </pic:spPr>
+                </pic:pic>
+              </a:graphicData>
+            </a:graphic>
+          </wp:inline>
+        </w:drawing>
+      </w:r>
+    </w:p>
+    <w:p>
+      <w:pPr>
+        <w:jc w:val="center"/>
+        <w:rPr>
+          <w:i/>
+        </w:rPr>
+      </w:pPr>
+      <w:r>
+        <w:rPr>
+          <w:i/>
+        </w:rPr>
+        <w:t>Fig.7</w:t>
+      </w:r>
+    </w:p>
+    <w:p/>
+    <w:p>
+      <w:pPr>
+        <w:rPr>
+          <w:rFonts w:ascii="Arial" w:hAnsi="Arial" w:cs="Arial"/>
+        </w:rPr>
+      </w:pPr>
+      <w:r>
+        <w:rPr>
+          <w:rFonts w:ascii="Arial" w:hAnsi="Arial" w:cs="Arial"/>
+        </w:rPr>
+        <w:t>So against index www1 we have 3 log files to be monitor.</w:t>
+      </w:r>
+    </w:p>
+    <w:p>
+      <w:pPr>
+        <w:rPr>
+          <w:rFonts w:ascii="Arial" w:hAnsi="Arial" w:cs="Arial"/>
+        </w:rPr>
+      </w:pPr>
+      <w:r>
+        <w:rPr>
+          <w:rFonts w:ascii="Arial" w:hAnsi="Arial" w:cs="Arial"/>
+        </w:rPr>
+        <w:t>******************************************************************************************</w:t>
+      </w:r>
+    </w:p>
+    <w:p>
+      <w:pPr>
+        <w:rPr>
+          <w:rFonts w:ascii="Arial" w:hAnsi="Arial" w:cs="Arial"/>
+        </w:rPr>
+      </w:pPr>
+    </w:p>
+    <w:p>
+      <w:pPr>
+        <w:rPr>
+          <w:rFonts w:ascii="Arial" w:hAnsi="Arial" w:cs="Arial"/>
+        </w:rPr>
+      </w:pPr>
+      <w:r>
+        <w:rPr>
+          <w:rFonts w:ascii="Arial" w:hAnsi="Arial" w:cs="Arial"/>
+        </w:rPr>
+        <w:t>The above are the basic of how to use splunk and how to forward data to searchhead.</w:t>
+      </w:r>
+    </w:p>
+    <w:p>
+      <w:pPr>
+        <w:rPr>
+          <w:rFonts w:ascii="Arial" w:hAnsi="Arial" w:cs="Arial"/>
+        </w:rPr>
+      </w:pPr>
+    </w:p>
+    <w:p>
+      <w:pPr>
+        <w:rPr>
+          <w:rFonts w:ascii="Arial" w:hAnsi="Arial" w:cs="Arial"/>
+        </w:rPr>
+      </w:pPr>
+      <w:r>
+        <w:rPr>
+          <w:rFonts w:ascii="Arial" w:hAnsi="Arial" w:cs="Arial"/>
+        </w:rPr>
+        <w:t>This was implantation was mainly done for getting splunk use as a container. I have use splunk in docker container. We can spin up container with splunk install in it from splunk image.</w:t>
+      </w:r>
+    </w:p>
+    <w:p>
+      <w:pPr>
+        <w:rPr>
+          <w:rFonts w:ascii="Arial" w:hAnsi="Arial" w:cs="Arial"/>
+        </w:rPr>
+      </w:pPr>
+    </w:p>
+    <w:p>
+      <w:pPr>
+        <w:rPr>
+          <w:rFonts w:ascii="Arial" w:hAnsi="Arial" w:cs="Arial"/>
+        </w:rPr>
+      </w:pPr>
+    </w:p>
+    <w:p>
+      <w:pPr>
+        <w:autoSpaceDE w:val="0"/>
+        <w:autoSpaceDN w:val="0"/>
+        <w:adjustRightInd w:val="0"/>
+        <w:rPr>
+          <w:rFonts w:ascii="Lucida Console" w:hAnsi="Lucida Console" w:cs="Lucida Console"/>
+          <w:sz w:val="11"/>
+          <w:szCs w:val="11"/>
+          <w:lang w:val="en-US"/>
+        </w:rPr>
+      </w:pPr>
+      <w:r>
+        <w:rPr>
+          <w:rFonts w:ascii="Lucida Console" w:hAnsi="Lucida Console" w:cs="Lucida Console"/>
+          <w:sz w:val="11"/>
+          <w:szCs w:val="11"/>
+          <w:lang w:val="en-US"/>
+        </w:rPr>
+        <w:t xml:space="preserve">docker@devops </w:t>
+      </w:r>
+      <w:r>
+        <w:rPr>
+          <w:rFonts w:ascii="Lucida Console" w:hAnsi="Lucida Console" w:cs="Lucida Console"/>
+          <w:color w:val="A3BE8C"/>
+          <w:sz w:val="11"/>
+          <w:szCs w:val="11"/>
+          <w:lang w:val="en-US"/>
+        </w:rPr>
+        <w:t>~/splunkinstall</w:t>
+      </w:r>
+      <w:r>
+        <w:rPr>
+          <w:rFonts w:ascii="Lucida Console" w:hAnsi="Lucida Console" w:cs="Lucida Console"/>
+          <w:sz w:val="11"/>
+          <w:szCs w:val="11"/>
+          <w:lang w:val="en-US"/>
+        </w:rPr>
+        <w:t xml:space="preserve"> $ docker ps</w:t>
+      </w:r>
+    </w:p>
+    <w:p>
+      <w:pPr>
+        <w:autoSpaceDE w:val="0"/>
+        <w:autoSpaceDN w:val="0"/>
+        <w:adjustRightInd w:val="0"/>
+        <w:rPr>
+          <w:rFonts w:ascii="Lucida Console" w:hAnsi="Lucida Console" w:cs="Lucida Console"/>
+          <w:sz w:val="11"/>
+          <w:szCs w:val="11"/>
+          <w:lang w:val="en-US"/>
+        </w:rPr>
+      </w:pPr>
+      <w:r>
+        <w:rPr>
+          <w:rFonts w:ascii="Lucida Console" w:hAnsi="Lucida Console" w:cs="Lucida Console"/>
+          <w:sz w:val="11"/>
+          <w:szCs w:val="11"/>
+          <w:lang w:val="en-US"/>
+        </w:rPr>
+        <w:t>CONTAINER ID        IMAGE                           COMMAND             CREATED             STATUS              PORTS                  NAMES</w:t>
+      </w:r>
+    </w:p>
+    <w:p>
+      <w:pPr>
+        <w:autoSpaceDE w:val="0"/>
+        <w:autoSpaceDN w:val="0"/>
+        <w:adjustRightInd w:val="0"/>
+        <w:rPr>
+          <w:rFonts w:ascii="Lucida Console" w:hAnsi="Lucida Console" w:cs="Lucida Console"/>
+          <w:sz w:val="11"/>
+          <w:szCs w:val="11"/>
+          <w:lang w:val="en-US"/>
+        </w:rPr>
+      </w:pPr>
+      <w:r>
+        <w:rPr>
+          <w:rFonts w:ascii="Lucida Console" w:hAnsi="Lucida Console" w:cs="Lucida Console"/>
+          <w:sz w:val="11"/>
+          <w:szCs w:val="11"/>
+          <w:lang w:val="en-US"/>
+        </w:rPr>
+        <w:t>39aa82e63c03        centos                          "/bin/bash"         4 weeks ago         Up 2 hours                                 splunk-unifwd</w:t>
+      </w:r>
+    </w:p>
+    <w:p>
+      <w:pPr>
+        <w:autoSpaceDE w:val="0"/>
+        <w:autoSpaceDN w:val="0"/>
+        <w:adjustRightInd w:val="0"/>
+        <w:rPr>
+          <w:rFonts w:ascii="Lucida Console" w:hAnsi="Lucida Console" w:cs="Lucida Console"/>
+          <w:sz w:val="11"/>
+          <w:szCs w:val="11"/>
+          <w:lang w:val="en-US"/>
+        </w:rPr>
+      </w:pPr>
+      <w:r>
+        <w:rPr>
+          <w:rFonts w:ascii="Lucida Console" w:hAnsi="Lucida Console" w:cs="Lucida Console"/>
+          <w:sz w:val="11"/>
+          <w:szCs w:val="11"/>
+          <w:lang w:val="en-US"/>
+        </w:rPr>
+        <w:t>4aecaf7d3d6f        atanum1/splunkimageinstall:v1   "/bin/bash"         4 weeks ago         Up 2 hours          0.0.0.0:80-&gt;8000/tcp   splunk-shd1</w:t>
+      </w:r>
+    </w:p>
+    <w:p>
+      <w:pPr>
+        <w:autoSpaceDE w:val="0"/>
+        <w:autoSpaceDN w:val="0"/>
+        <w:adjustRightInd w:val="0"/>
+        <w:rPr>
+          <w:rFonts w:ascii="Lucida Console" w:hAnsi="Lucida Console" w:cs="Lucida Console"/>
+          <w:sz w:val="11"/>
+          <w:szCs w:val="11"/>
+          <w:lang w:val="en-US"/>
+        </w:rPr>
+      </w:pPr>
+      <w:r>
+        <w:rPr>
+          <w:rFonts w:ascii="Lucida Console" w:hAnsi="Lucida Console" w:cs="Lucida Console"/>
+          <w:sz w:val="11"/>
+          <w:szCs w:val="11"/>
+          <w:lang w:val="en-US"/>
+        </w:rPr>
+        <w:t xml:space="preserve">docker@devops </w:t>
+      </w:r>
+      <w:r>
+        <w:rPr>
+          <w:rFonts w:ascii="Lucida Console" w:hAnsi="Lucida Console" w:cs="Lucida Console"/>
+          <w:color w:val="A3BE8C"/>
+          <w:sz w:val="11"/>
+          <w:szCs w:val="11"/>
+          <w:lang w:val="en-US"/>
+        </w:rPr>
+        <w:t>~/splunkinstall</w:t>
+      </w:r>
+      <w:r>
+        <w:rPr>
+          <w:rFonts w:ascii="Lucida Console" w:hAnsi="Lucida Console" w:cs="Lucida Console"/>
+          <w:sz w:val="11"/>
+          <w:szCs w:val="11"/>
+          <w:lang w:val="en-US"/>
+        </w:rPr>
+        <w:t xml:space="preserve"> $</w:t>
+      </w:r>
+    </w:p>
+    <w:p>
+      <w:pPr>
+        <w:autoSpaceDE w:val="0"/>
+        <w:autoSpaceDN w:val="0"/>
+        <w:adjustRightInd w:val="0"/>
+        <w:rPr>
+          <w:rFonts w:ascii="Lucida Console" w:hAnsi="Lucida Console" w:cs="Lucida Console"/>
+          <w:sz w:val="11"/>
+          <w:szCs w:val="11"/>
+          <w:lang w:val="en-US"/>
+        </w:rPr>
+      </w:pPr>
+    </w:p>
+    <w:p>
+      <w:pPr>
+        <w:autoSpaceDE w:val="0"/>
+        <w:autoSpaceDN w:val="0"/>
+        <w:adjustRightInd w:val="0"/>
+        <w:rPr>
+          <w:rFonts w:ascii="Lucida Console" w:hAnsi="Lucida Console" w:cs="Lucida Console"/>
+          <w:sz w:val="11"/>
+          <w:szCs w:val="11"/>
+          <w:lang w:val="en-US"/>
+        </w:rPr>
+      </w:pPr>
+      <w:r>
+        <w:rPr>
+          <w:rFonts w:ascii="Lucida Console" w:hAnsi="Lucida Console" w:cs="Lucida Console"/>
+          <w:noProof/>
+          <w:sz w:val="11"/>
+          <w:szCs w:val="11"/>
+          <w:lang w:val="en-US" w:eastAsia="en-US"/>
+        </w:rPr>
+        <w:drawing>
+          <wp:inline distT="0" distB="0" distL="0" distR="0">
+            <wp:extent cx="5680359" cy="542925"/>
+            <wp:effectExtent l="19050" t="0" r="0" b="0"/>
+            <wp:docPr id="5" name="Picture 4"/>
+            <wp:cNvGraphicFramePr>
+              <a:graphicFrameLocks xmlns:a="http://schemas.openxmlformats.org/drawingml/2006/main" noChangeAspect="1"/>
+            </wp:cNvGraphicFramePr>
+            <a:graphic xmlns:a="http://schemas.openxmlformats.org/drawingml/2006/main">
+              <a:graphicData uri="http://schemas.openxmlformats.org/drawingml/2006/picture">
+                <pic:pic xmlns:pic="http://schemas.openxmlformats.org/drawingml/2006/picture">
+                  <pic:nvPicPr>
+                    <pic:cNvPr id="0" name="Picture 4"/>
+                    <pic:cNvPicPr>
+                      <a:picLocks noChangeAspect="1" noChangeArrowheads="1"/>
+                    </pic:cNvPicPr>
+                  </pic:nvPicPr>
+                  <pic:blipFill>
+                    <a:blip r:embed="rId14"/>
+                    <a:srcRect/>
+                    <a:stretch>
+                      <a:fillRect/>
+                    </a:stretch>
+                  </pic:blipFill>
+                  <pic:spPr bwMode="auto">
+                    <a:xfrm>
+                      <a:off x="0" y="0"/>
+                      <a:ext cx="5731510" cy="547814"/>
+                    </a:xfrm>
+                    <a:prstGeom prst="rect">
+                      <a:avLst/>
+                    </a:prstGeom>
+                    <a:noFill/>
+                    <a:ln w="9525">
+                      <a:noFill/>
+                      <a:miter lim="800000"/>
+                      <a:headEnd/>
+                      <a:tailEnd/>
+                    </a:ln>
+                  </pic:spPr>
+                </pic:pic>
+              </a:graphicData>
+            </a:graphic>
+          </wp:inline>
+        </w:drawing>
+      </w:r>
+    </w:p>
+    <w:p>
+      <w:pPr>
+        <w:rPr>
+          <w:rFonts w:ascii="Arial" w:hAnsi="Arial" w:cs="Arial"/>
+          <w:sz w:val="11"/>
+          <w:szCs w:val="11"/>
+        </w:rPr>
+      </w:pPr>
+    </w:p>
+    <w:p>
+      <w:pPr>
+        <w:rPr>
+          <w:rFonts w:ascii="Arial" w:hAnsi="Arial" w:cs="Arial"/>
+        </w:rPr>
+      </w:pPr>
+    </w:p>
+    <w:p>
+      <w:pPr>
+        <w:autoSpaceDE w:val="0"/>
+        <w:autoSpaceDN w:val="0"/>
+        <w:adjustRightInd w:val="0"/>
+        <w:rPr>
+          <w:rFonts w:ascii="Lucida Console" w:hAnsi="Lucida Console" w:cs="Lucida Console"/>
+          <w:sz w:val="15"/>
+          <w:szCs w:val="15"/>
+          <w:lang w:val="en-US"/>
+        </w:rPr>
+      </w:pPr>
+      <w:r>
+        <w:rPr>
+          <w:rFonts w:ascii="Lucida Console" w:hAnsi="Lucida Console" w:cs="Lucida Console"/>
+          <w:sz w:val="15"/>
+          <w:szCs w:val="15"/>
+          <w:lang w:val="en-US"/>
+        </w:rPr>
+        <w:t xml:space="preserve">docker@devops </w:t>
+      </w:r>
+      <w:r>
+        <w:rPr>
+          <w:rFonts w:ascii="Lucida Console" w:hAnsi="Lucida Console" w:cs="Lucida Console"/>
+          <w:color w:val="A3BE8C"/>
+          <w:sz w:val="15"/>
+          <w:szCs w:val="15"/>
+          <w:lang w:val="en-US"/>
+        </w:rPr>
+        <w:t>~/splunkinstall</w:t>
+      </w:r>
+      <w:r>
+        <w:rPr>
+          <w:rFonts w:ascii="Lucida Console" w:hAnsi="Lucida Console" w:cs="Lucida Console"/>
+          <w:sz w:val="15"/>
+          <w:szCs w:val="15"/>
+          <w:lang w:val="en-US"/>
+        </w:rPr>
+        <w:t xml:space="preserve"> $ docker images</w:t>
+      </w:r>
+    </w:p>
+    <w:p>
+      <w:pPr>
+        <w:autoSpaceDE w:val="0"/>
+        <w:autoSpaceDN w:val="0"/>
+        <w:adjustRightInd w:val="0"/>
+        <w:rPr>
+          <w:rFonts w:ascii="Lucida Console" w:hAnsi="Lucida Console" w:cs="Lucida Console"/>
+          <w:sz w:val="15"/>
+          <w:szCs w:val="15"/>
+          <w:lang w:val="en-US"/>
+        </w:rPr>
+      </w:pPr>
+      <w:r>
+        <w:rPr>
+          <w:rFonts w:ascii="Lucida Console" w:hAnsi="Lucida Console" w:cs="Lucida Console"/>
+          <w:sz w:val="15"/>
+          <w:szCs w:val="15"/>
+          <w:lang w:val="en-US"/>
+        </w:rPr>
+        <w:t>REPOSITORY                   TAG                 IMAGE ID            CREATED             SIZE</w:t>
+      </w:r>
+    </w:p>
+    <w:p>
+      <w:pPr>
+        <w:autoSpaceDE w:val="0"/>
+        <w:autoSpaceDN w:val="0"/>
+        <w:adjustRightInd w:val="0"/>
+        <w:rPr>
+          <w:rFonts w:ascii="Lucida Console" w:hAnsi="Lucida Console" w:cs="Lucida Console"/>
+          <w:sz w:val="15"/>
+          <w:szCs w:val="15"/>
+          <w:lang w:val="en-US"/>
+        </w:rPr>
+      </w:pPr>
+      <w:r>
+        <w:rPr>
+          <w:rFonts w:ascii="Lucida Console" w:hAnsi="Lucida Console" w:cs="Lucida Console"/>
+          <w:sz w:val="15"/>
+          <w:szCs w:val="15"/>
+          <w:lang w:val="en-US"/>
+        </w:rPr>
+        <w:t>demo                         latest              496083bd3bc9        3 weeks ago         2.05GB</w:t>
+      </w:r>
+    </w:p>
+    <w:p>
+      <w:pPr>
+        <w:autoSpaceDE w:val="0"/>
+        <w:autoSpaceDN w:val="0"/>
+        <w:adjustRightInd w:val="0"/>
+        <w:rPr>
+          <w:rFonts w:ascii="Lucida Console" w:hAnsi="Lucida Console" w:cs="Lucida Console"/>
+          <w:sz w:val="15"/>
+          <w:szCs w:val="15"/>
+          <w:lang w:val="en-US"/>
+        </w:rPr>
+      </w:pPr>
+      <w:r>
+        <w:rPr>
+          <w:rFonts w:ascii="Lucida Console" w:hAnsi="Lucida Console" w:cs="Lucida Console"/>
+          <w:sz w:val="15"/>
+          <w:szCs w:val="15"/>
+          <w:lang w:val="en-US"/>
+        </w:rPr>
+        <w:t>atanum1/splunkinstall        v7                  8bc0a5f80195        3 weeks ago         2.19GB</w:t>
+      </w:r>
+    </w:p>
+    <w:p>
+      <w:pPr>
+        <w:autoSpaceDE w:val="0"/>
+        <w:autoSpaceDN w:val="0"/>
+        <w:adjustRightInd w:val="0"/>
+        <w:rPr>
+          <w:rFonts w:ascii="Lucida Console" w:hAnsi="Lucida Console" w:cs="Lucida Console"/>
+          <w:sz w:val="15"/>
+          <w:szCs w:val="15"/>
+          <w:lang w:val="en-US"/>
+        </w:rPr>
+      </w:pPr>
+      <w:r>
+        <w:rPr>
+          <w:rFonts w:ascii="Lucida Console" w:hAnsi="Lucida Console" w:cs="Lucida Console"/>
+          <w:sz w:val="15"/>
+          <w:szCs w:val="15"/>
+          <w:lang w:val="en-US"/>
+        </w:rPr>
+        <w:t>atanum1/splunkinstall        v6                  2f60969862f1        3 weeks ago         2.19GB</w:t>
+      </w:r>
+    </w:p>
+    <w:p>
+      <w:pPr>
+        <w:autoSpaceDE w:val="0"/>
+        <w:autoSpaceDN w:val="0"/>
+        <w:adjustRightInd w:val="0"/>
+        <w:rPr>
+          <w:rFonts w:ascii="Lucida Console" w:hAnsi="Lucida Console" w:cs="Lucida Console"/>
+          <w:sz w:val="15"/>
+          <w:szCs w:val="15"/>
+          <w:lang w:val="en-US"/>
+        </w:rPr>
+      </w:pPr>
+      <w:r>
+        <w:rPr>
+          <w:rFonts w:ascii="Lucida Console" w:hAnsi="Lucida Console" w:cs="Lucida Console"/>
+          <w:sz w:val="15"/>
+          <w:szCs w:val="15"/>
+          <w:lang w:val="en-US"/>
+        </w:rPr>
+        <w:t>atanum1/splunkimageinstall   v1                  3ff6cd0e3991        4 weeks ago         2.19GB</w:t>
+      </w:r>
+    </w:p>
+    <w:p>
+      <w:pPr>
+        <w:autoSpaceDE w:val="0"/>
+        <w:autoSpaceDN w:val="0"/>
+        <w:adjustRightInd w:val="0"/>
+        <w:rPr>
+          <w:rFonts w:ascii="Lucida Console" w:hAnsi="Lucida Console" w:cs="Lucida Console"/>
+          <w:sz w:val="15"/>
+          <w:szCs w:val="15"/>
+          <w:lang w:val="en-US"/>
+        </w:rPr>
+      </w:pPr>
+      <w:r>
+        <w:rPr>
+          <w:rFonts w:ascii="Lucida Console" w:hAnsi="Lucida Console" w:cs="Lucida Console"/>
+          <w:sz w:val="15"/>
+          <w:szCs w:val="15"/>
+          <w:lang w:val="en-US"/>
+        </w:rPr>
+        <w:t xml:space="preserve">docker@devops </w:t>
+      </w:r>
+      <w:r>
+        <w:rPr>
+          <w:rFonts w:ascii="Lucida Console" w:hAnsi="Lucida Console" w:cs="Lucida Console"/>
+          <w:color w:val="A3BE8C"/>
+          <w:sz w:val="15"/>
+          <w:szCs w:val="15"/>
+          <w:lang w:val="en-US"/>
+        </w:rPr>
+        <w:t>~/splunkinstall</w:t>
+      </w:r>
+      <w:r>
+        <w:rPr>
+          <w:rFonts w:ascii="Lucida Console" w:hAnsi="Lucida Console" w:cs="Lucida Console"/>
+          <w:sz w:val="15"/>
+          <w:szCs w:val="15"/>
+          <w:lang w:val="en-US"/>
+        </w:rPr>
+        <w:t xml:space="preserve"> $ ^C</w:t>
+      </w:r>
+    </w:p>
+    <w:p>
+      <w:pPr>
+        <w:rPr>
+          <w:rFonts w:ascii="Arial" w:hAnsi="Arial" w:cs="Arial"/>
+          <w:sz w:val="15"/>
+          <w:szCs w:val="15"/>
+        </w:rPr>
+      </w:pPr>
+    </w:p>
     <w:sectPr>
       <w:pgSz w:w="11906" w:h="16838"/>
       <w:pgMar w:top="1440" w:right="1440" w:bottom="1440" w:left="1440" w:header="708" w:footer="708" w:gutter="0"/>
@@ -1781,14 +3825,14 @@
 
 <file path=word/endnotes.xml><?xml version="1.0" encoding="utf-8"?>
 <w:endnotes xmlns:ve="http://schemas.openxmlformats.org/markup-compatibility/2006" xmlns:o="urn:schemas-microsoft-com:office:office" xmlns:r="http://schemas.openxmlformats.org/officeDocument/2006/relationships" xmlns:m="http://schemas.openxmlformats.org/officeDocument/2006/math" xmlns:v="urn:schemas-microsoft-com:vml" xmlns:wp="http://schemas.openxmlformats.org/drawingml/2006/wordprocessingDrawing" xmlns:w10="urn:schemas-microsoft-com:office:word" xmlns:w="http://schemas.openxmlformats.org/wordprocessingml/2006/main" xmlns:wne="http://schemas.microsoft.com/office/word/2006/wordml">
-  <w:endnote w:type="separator" w:id="-1">
+  <w:endnote w:type="separator" w:id="0">
     <w:p>
       <w:r>
         <w:separator/>
       </w:r>
     </w:p>
   </w:endnote>
-  <w:endnote w:type="continuationSeparator" w:id="0">
+  <w:endnote w:type="continuationSeparator" w:id="1">
     <w:p>
       <w:r>
         <w:continuationSeparator/>
@@ -1800,14 +3844,14 @@
 
 <file path=word/footnotes.xml><?xml version="1.0" encoding="utf-8"?>
 <w:footnotes xmlns:ve="http://schemas.openxmlformats.org/markup-compatibility/2006" xmlns:o="urn:schemas-microsoft-com:office:office" xmlns:r="http://schemas.openxmlformats.org/officeDocument/2006/relationships" xmlns:m="http://schemas.openxmlformats.org/officeDocument/2006/math" xmlns:v="urn:schemas-microsoft-com:vml" xmlns:wp="http://schemas.openxmlformats.org/drawingml/2006/wordprocessingDrawing" xmlns:w10="urn:schemas-microsoft-com:office:word" xmlns:w="http://schemas.openxmlformats.org/wordprocessingml/2006/main" xmlns:wne="http://schemas.microsoft.com/office/word/2006/wordml">
-  <w:footnote w:type="separator" w:id="-1">
+  <w:footnote w:type="separator" w:id="0">
     <w:p>
       <w:r>
         <w:separator/>
       </w:r>
     </w:p>
   </w:footnote>
-  <w:footnote w:type="continuationSeparator" w:id="0">
+  <w:footnote w:type="continuationSeparator" w:id="1">
     <w:p>
       <w:r>
         <w:continuationSeparator/>
@@ -3260,6 +5304,119 @@
     </w:lvl>
   </w:abstractNum>
   <w:abstractNum w:abstractNumId="12">
+    <w:nsid w:val="2CE0550A"/>
+    <w:multiLevelType w:val="hybridMultilevel"/>
+    <w:tmpl w:val="62C0EA98"/>
+    <w:lvl w:ilvl="0" w:tplc="0809000B">
+      <w:start w:val="1"/>
+      <w:numFmt w:val="bullet"/>
+      <w:lvlText w:val=""/>
+      <w:lvlJc w:val="left"/>
+      <w:pPr>
+        <w:ind w:left="720" w:hanging="360"/>
+      </w:pPr>
+      <w:rPr>
+        <w:rFonts w:ascii="Wingdings" w:hAnsi="Wingdings" w:hint="default"/>
+      </w:rPr>
+    </w:lvl>
+    <w:lvl w:ilvl="1" w:tplc="04090003" w:tentative="1">
+      <w:start w:val="1"/>
+      <w:numFmt w:val="bullet"/>
+      <w:lvlText w:val="o"/>
+      <w:lvlJc w:val="left"/>
+      <w:pPr>
+        <w:ind w:left="1440" w:hanging="360"/>
+      </w:pPr>
+      <w:rPr>
+        <w:rFonts w:ascii="Courier New" w:hAnsi="Courier New" w:cs="Courier New" w:hint="default"/>
+      </w:rPr>
+    </w:lvl>
+    <w:lvl w:ilvl="2" w:tplc="04090005" w:tentative="1">
+      <w:start w:val="1"/>
+      <w:numFmt w:val="bullet"/>
+      <w:lvlText w:val=""/>
+      <w:lvlJc w:val="left"/>
+      <w:pPr>
+        <w:ind w:left="2160" w:hanging="360"/>
+      </w:pPr>
+      <w:rPr>
+        <w:rFonts w:ascii="Wingdings" w:hAnsi="Wingdings" w:hint="default"/>
+      </w:rPr>
+    </w:lvl>
+    <w:lvl w:ilvl="3" w:tplc="04090001" w:tentative="1">
+      <w:start w:val="1"/>
+      <w:numFmt w:val="bullet"/>
+      <w:lvlText w:val=""/>
+      <w:lvlJc w:val="left"/>
+      <w:pPr>
+        <w:ind w:left="2880" w:hanging="360"/>
+      </w:pPr>
+      <w:rPr>
+        <w:rFonts w:ascii="Symbol" w:hAnsi="Symbol" w:hint="default"/>
+      </w:rPr>
+    </w:lvl>
+    <w:lvl w:ilvl="4" w:tplc="04090003" w:tentative="1">
+      <w:start w:val="1"/>
+      <w:numFmt w:val="bullet"/>
+      <w:lvlText w:val="o"/>
+      <w:lvlJc w:val="left"/>
+      <w:pPr>
+        <w:ind w:left="3600" w:hanging="360"/>
+      </w:pPr>
+      <w:rPr>
+        <w:rFonts w:ascii="Courier New" w:hAnsi="Courier New" w:cs="Courier New" w:hint="default"/>
+      </w:rPr>
+    </w:lvl>
+    <w:lvl w:ilvl="5" w:tplc="04090005" w:tentative="1">
+      <w:start w:val="1"/>
+      <w:numFmt w:val="bullet"/>
+      <w:lvlText w:val=""/>
+      <w:lvlJc w:val="left"/>
+      <w:pPr>
+        <w:ind w:left="4320" w:hanging="360"/>
+      </w:pPr>
+      <w:rPr>
+        <w:rFonts w:ascii="Wingdings" w:hAnsi="Wingdings" w:hint="default"/>
+      </w:rPr>
+    </w:lvl>
+    <w:lvl w:ilvl="6" w:tplc="04090001" w:tentative="1">
+      <w:start w:val="1"/>
+      <w:numFmt w:val="bullet"/>
+      <w:lvlText w:val=""/>
+      <w:lvlJc w:val="left"/>
+      <w:pPr>
+        <w:ind w:left="5040" w:hanging="360"/>
+      </w:pPr>
+      <w:rPr>
+        <w:rFonts w:ascii="Symbol" w:hAnsi="Symbol" w:hint="default"/>
+      </w:rPr>
+    </w:lvl>
+    <w:lvl w:ilvl="7" w:tplc="04090003" w:tentative="1">
+      <w:start w:val="1"/>
+      <w:numFmt w:val="bullet"/>
+      <w:lvlText w:val="o"/>
+      <w:lvlJc w:val="left"/>
+      <w:pPr>
+        <w:ind w:left="5760" w:hanging="360"/>
+      </w:pPr>
+      <w:rPr>
+        <w:rFonts w:ascii="Courier New" w:hAnsi="Courier New" w:cs="Courier New" w:hint="default"/>
+      </w:rPr>
+    </w:lvl>
+    <w:lvl w:ilvl="8" w:tplc="04090005" w:tentative="1">
+      <w:start w:val="1"/>
+      <w:numFmt w:val="bullet"/>
+      <w:lvlText w:val=""/>
+      <w:lvlJc w:val="left"/>
+      <w:pPr>
+        <w:ind w:left="6480" w:hanging="360"/>
+      </w:pPr>
+      <w:rPr>
+        <w:rFonts w:ascii="Wingdings" w:hAnsi="Wingdings" w:hint="default"/>
+      </w:rPr>
+    </w:lvl>
+  </w:abstractNum>
+  <w:abstractNum w:abstractNumId="13">
     <w:nsid w:val="2F307510"/>
     <w:multiLevelType w:val="hybridMultilevel"/>
     <w:tmpl w:val="59D233A4"/>
@@ -3372,7 +5529,7 @@
       </w:rPr>
     </w:lvl>
   </w:abstractNum>
-  <w:abstractNum w:abstractNumId="13">
+  <w:abstractNum w:abstractNumId="14">
     <w:nsid w:val="32051857"/>
     <w:multiLevelType w:val="hybridMultilevel"/>
     <w:tmpl w:val="09405D60"/>
@@ -3485,7 +5642,7 @@
       </w:rPr>
     </w:lvl>
   </w:abstractNum>
-  <w:abstractNum w:abstractNumId="14">
+  <w:abstractNum w:abstractNumId="15">
     <w:nsid w:val="3FC64DAC"/>
     <w:multiLevelType w:val="hybridMultilevel"/>
     <w:tmpl w:val="29CE1BE4"/>
@@ -3598,7 +5755,7 @@
       </w:rPr>
     </w:lvl>
   </w:abstractNum>
-  <w:abstractNum w:abstractNumId="15">
+  <w:abstractNum w:abstractNumId="16">
     <w:nsid w:val="4BA36228"/>
     <w:multiLevelType w:val="hybridMultilevel"/>
     <w:tmpl w:val="EDFC655C"/>
@@ -3711,7 +5868,7 @@
       </w:rPr>
     </w:lvl>
   </w:abstractNum>
-  <w:abstractNum w:abstractNumId="16">
+  <w:abstractNum w:abstractNumId="17">
     <w:nsid w:val="4C1B78FC"/>
     <w:multiLevelType w:val="hybridMultilevel"/>
     <w:tmpl w:val="77265BF0"/>
@@ -3824,7 +5981,7 @@
       </w:rPr>
     </w:lvl>
   </w:abstractNum>
-  <w:abstractNum w:abstractNumId="17">
+  <w:abstractNum w:abstractNumId="18">
     <w:nsid w:val="52DD29AA"/>
     <w:multiLevelType w:val="hybridMultilevel"/>
     <w:tmpl w:val="2F484E4A"/>
@@ -3937,7 +6094,120 @@
       </w:rPr>
     </w:lvl>
   </w:abstractNum>
-  <w:abstractNum w:abstractNumId="18">
+  <w:abstractNum w:abstractNumId="19">
+    <w:nsid w:val="5A8037D3"/>
+    <w:multiLevelType w:val="hybridMultilevel"/>
+    <w:tmpl w:val="8C0E8936"/>
+    <w:lvl w:ilvl="0" w:tplc="0809000B">
+      <w:start w:val="1"/>
+      <w:numFmt w:val="bullet"/>
+      <w:lvlText w:val=""/>
+      <w:lvlJc w:val="left"/>
+      <w:pPr>
+        <w:ind w:left="720" w:hanging="360"/>
+      </w:pPr>
+      <w:rPr>
+        <w:rFonts w:ascii="Wingdings" w:hAnsi="Wingdings" w:hint="default"/>
+      </w:rPr>
+    </w:lvl>
+    <w:lvl w:ilvl="1" w:tplc="04090003" w:tentative="1">
+      <w:start w:val="1"/>
+      <w:numFmt w:val="bullet"/>
+      <w:lvlText w:val="o"/>
+      <w:lvlJc w:val="left"/>
+      <w:pPr>
+        <w:ind w:left="1440" w:hanging="360"/>
+      </w:pPr>
+      <w:rPr>
+        <w:rFonts w:ascii="Courier New" w:hAnsi="Courier New" w:cs="Courier New" w:hint="default"/>
+      </w:rPr>
+    </w:lvl>
+    <w:lvl w:ilvl="2" w:tplc="04090005" w:tentative="1">
+      <w:start w:val="1"/>
+      <w:numFmt w:val="bullet"/>
+      <w:lvlText w:val=""/>
+      <w:lvlJc w:val="left"/>
+      <w:pPr>
+        <w:ind w:left="2160" w:hanging="360"/>
+      </w:pPr>
+      <w:rPr>
+        <w:rFonts w:ascii="Wingdings" w:hAnsi="Wingdings" w:hint="default"/>
+      </w:rPr>
+    </w:lvl>
+    <w:lvl w:ilvl="3" w:tplc="04090001" w:tentative="1">
+      <w:start w:val="1"/>
+      <w:numFmt w:val="bullet"/>
+      <w:lvlText w:val=""/>
+      <w:lvlJc w:val="left"/>
+      <w:pPr>
+        <w:ind w:left="2880" w:hanging="360"/>
+      </w:pPr>
+      <w:rPr>
+        <w:rFonts w:ascii="Symbol" w:hAnsi="Symbol" w:hint="default"/>
+      </w:rPr>
+    </w:lvl>
+    <w:lvl w:ilvl="4" w:tplc="04090003" w:tentative="1">
+      <w:start w:val="1"/>
+      <w:numFmt w:val="bullet"/>
+      <w:lvlText w:val="o"/>
+      <w:lvlJc w:val="left"/>
+      <w:pPr>
+        <w:ind w:left="3600" w:hanging="360"/>
+      </w:pPr>
+      <w:rPr>
+        <w:rFonts w:ascii="Courier New" w:hAnsi="Courier New" w:cs="Courier New" w:hint="default"/>
+      </w:rPr>
+    </w:lvl>
+    <w:lvl w:ilvl="5" w:tplc="04090005" w:tentative="1">
+      <w:start w:val="1"/>
+      <w:numFmt w:val="bullet"/>
+      <w:lvlText w:val=""/>
+      <w:lvlJc w:val="left"/>
+      <w:pPr>
+        <w:ind w:left="4320" w:hanging="360"/>
+      </w:pPr>
+      <w:rPr>
+        <w:rFonts w:ascii="Wingdings" w:hAnsi="Wingdings" w:hint="default"/>
+      </w:rPr>
+    </w:lvl>
+    <w:lvl w:ilvl="6" w:tplc="04090001" w:tentative="1">
+      <w:start w:val="1"/>
+      <w:numFmt w:val="bullet"/>
+      <w:lvlText w:val=""/>
+      <w:lvlJc w:val="left"/>
+      <w:pPr>
+        <w:ind w:left="5040" w:hanging="360"/>
+      </w:pPr>
+      <w:rPr>
+        <w:rFonts w:ascii="Symbol" w:hAnsi="Symbol" w:hint="default"/>
+      </w:rPr>
+    </w:lvl>
+    <w:lvl w:ilvl="7" w:tplc="04090003" w:tentative="1">
+      <w:start w:val="1"/>
+      <w:numFmt w:val="bullet"/>
+      <w:lvlText w:val="o"/>
+      <w:lvlJc w:val="left"/>
+      <w:pPr>
+        <w:ind w:left="5760" w:hanging="360"/>
+      </w:pPr>
+      <w:rPr>
+        <w:rFonts w:ascii="Courier New" w:hAnsi="Courier New" w:cs="Courier New" w:hint="default"/>
+      </w:rPr>
+    </w:lvl>
+    <w:lvl w:ilvl="8" w:tplc="04090005" w:tentative="1">
+      <w:start w:val="1"/>
+      <w:numFmt w:val="bullet"/>
+      <w:lvlText w:val=""/>
+      <w:lvlJc w:val="left"/>
+      <w:pPr>
+        <w:ind w:left="6480" w:hanging="360"/>
+      </w:pPr>
+      <w:rPr>
+        <w:rFonts w:ascii="Wingdings" w:hAnsi="Wingdings" w:hint="default"/>
+      </w:rPr>
+    </w:lvl>
+  </w:abstractNum>
+  <w:abstractNum w:abstractNumId="20">
     <w:nsid w:val="5E1228AD"/>
     <w:multiLevelType w:val="hybridMultilevel"/>
     <w:tmpl w:val="F40AB248"/>
@@ -4078,7 +6348,7 @@
       </w:rPr>
     </w:lvl>
   </w:abstractNum>
-  <w:abstractNum w:abstractNumId="19">
+  <w:abstractNum w:abstractNumId="21">
     <w:nsid w:val="6411387C"/>
     <w:multiLevelType w:val="multilevel"/>
     <w:tmpl w:val="3CE0D47A"/>
@@ -4225,7 +6495,7 @@
       </w:rPr>
     </w:lvl>
   </w:abstractNum>
-  <w:abstractNum w:abstractNumId="20">
+  <w:abstractNum w:abstractNumId="22">
     <w:nsid w:val="6B19634E"/>
     <w:multiLevelType w:val="hybridMultilevel"/>
     <w:tmpl w:val="E46A556A"/>
@@ -4338,7 +6608,120 @@
       </w:rPr>
     </w:lvl>
   </w:abstractNum>
-  <w:abstractNum w:abstractNumId="21">
+  <w:abstractNum w:abstractNumId="23">
+    <w:nsid w:val="72D93D3A"/>
+    <w:multiLevelType w:val="hybridMultilevel"/>
+    <w:tmpl w:val="230CE7B4"/>
+    <w:lvl w:ilvl="0" w:tplc="0809000B">
+      <w:start w:val="1"/>
+      <w:numFmt w:val="bullet"/>
+      <w:lvlText w:val=""/>
+      <w:lvlJc w:val="left"/>
+      <w:pPr>
+        <w:ind w:left="720" w:hanging="360"/>
+      </w:pPr>
+      <w:rPr>
+        <w:rFonts w:ascii="Wingdings" w:hAnsi="Wingdings" w:hint="default"/>
+      </w:rPr>
+    </w:lvl>
+    <w:lvl w:ilvl="1" w:tplc="04090003" w:tentative="1">
+      <w:start w:val="1"/>
+      <w:numFmt w:val="bullet"/>
+      <w:lvlText w:val="o"/>
+      <w:lvlJc w:val="left"/>
+      <w:pPr>
+        <w:ind w:left="1440" w:hanging="360"/>
+      </w:pPr>
+      <w:rPr>
+        <w:rFonts w:ascii="Courier New" w:hAnsi="Courier New" w:cs="Courier New" w:hint="default"/>
+      </w:rPr>
+    </w:lvl>
+    <w:lvl w:ilvl="2" w:tplc="04090005" w:tentative="1">
+      <w:start w:val="1"/>
+      <w:numFmt w:val="bullet"/>
+      <w:lvlText w:val=""/>
+      <w:lvlJc w:val="left"/>
+      <w:pPr>
+        <w:ind w:left="2160" w:hanging="360"/>
+      </w:pPr>
+      <w:rPr>
+        <w:rFonts w:ascii="Wingdings" w:hAnsi="Wingdings" w:hint="default"/>
+      </w:rPr>
+    </w:lvl>
+    <w:lvl w:ilvl="3" w:tplc="04090001" w:tentative="1">
+      <w:start w:val="1"/>
+      <w:numFmt w:val="bullet"/>
+      <w:lvlText w:val=""/>
+      <w:lvlJc w:val="left"/>
+      <w:pPr>
+        <w:ind w:left="2880" w:hanging="360"/>
+      </w:pPr>
+      <w:rPr>
+        <w:rFonts w:ascii="Symbol" w:hAnsi="Symbol" w:hint="default"/>
+      </w:rPr>
+    </w:lvl>
+    <w:lvl w:ilvl="4" w:tplc="04090003" w:tentative="1">
+      <w:start w:val="1"/>
+      <w:numFmt w:val="bullet"/>
+      <w:lvlText w:val="o"/>
+      <w:lvlJc w:val="left"/>
+      <w:pPr>
+        <w:ind w:left="3600" w:hanging="360"/>
+      </w:pPr>
+      <w:rPr>
+        <w:rFonts w:ascii="Courier New" w:hAnsi="Courier New" w:cs="Courier New" w:hint="default"/>
+      </w:rPr>
+    </w:lvl>
+    <w:lvl w:ilvl="5" w:tplc="04090005" w:tentative="1">
+      <w:start w:val="1"/>
+      <w:numFmt w:val="bullet"/>
+      <w:lvlText w:val=""/>
+      <w:lvlJc w:val="left"/>
+      <w:pPr>
+        <w:ind w:left="4320" w:hanging="360"/>
+      </w:pPr>
+      <w:rPr>
+        <w:rFonts w:ascii="Wingdings" w:hAnsi="Wingdings" w:hint="default"/>
+      </w:rPr>
+    </w:lvl>
+    <w:lvl w:ilvl="6" w:tplc="04090001" w:tentative="1">
+      <w:start w:val="1"/>
+      <w:numFmt w:val="bullet"/>
+      <w:lvlText w:val=""/>
+      <w:lvlJc w:val="left"/>
+      <w:pPr>
+        <w:ind w:left="5040" w:hanging="360"/>
+      </w:pPr>
+      <w:rPr>
+        <w:rFonts w:ascii="Symbol" w:hAnsi="Symbol" w:hint="default"/>
+      </w:rPr>
+    </w:lvl>
+    <w:lvl w:ilvl="7" w:tplc="04090003" w:tentative="1">
+      <w:start w:val="1"/>
+      <w:numFmt w:val="bullet"/>
+      <w:lvlText w:val="o"/>
+      <w:lvlJc w:val="left"/>
+      <w:pPr>
+        <w:ind w:left="5760" w:hanging="360"/>
+      </w:pPr>
+      <w:rPr>
+        <w:rFonts w:ascii="Courier New" w:hAnsi="Courier New" w:cs="Courier New" w:hint="default"/>
+      </w:rPr>
+    </w:lvl>
+    <w:lvl w:ilvl="8" w:tplc="04090005" w:tentative="1">
+      <w:start w:val="1"/>
+      <w:numFmt w:val="bullet"/>
+      <w:lvlText w:val=""/>
+      <w:lvlJc w:val="left"/>
+      <w:pPr>
+        <w:ind w:left="6480" w:hanging="360"/>
+      </w:pPr>
+      <w:rPr>
+        <w:rFonts w:ascii="Wingdings" w:hAnsi="Wingdings" w:hint="default"/>
+      </w:rPr>
+    </w:lvl>
+  </w:abstractNum>
+  <w:abstractNum w:abstractNumId="24">
     <w:nsid w:val="73D75E9B"/>
     <w:multiLevelType w:val="multilevel"/>
     <w:tmpl w:val="D61EFB30"/>
@@ -4485,7 +6868,120 @@
       </w:rPr>
     </w:lvl>
   </w:abstractNum>
-  <w:abstractNum w:abstractNumId="22">
+  <w:abstractNum w:abstractNumId="25">
+    <w:nsid w:val="75120FC2"/>
+    <w:multiLevelType w:val="hybridMultilevel"/>
+    <w:tmpl w:val="5D52A4BE"/>
+    <w:lvl w:ilvl="0" w:tplc="0409000B">
+      <w:start w:val="1"/>
+      <w:numFmt w:val="bullet"/>
+      <w:lvlText w:val=""/>
+      <w:lvlJc w:val="left"/>
+      <w:pPr>
+        <w:ind w:left="720" w:hanging="360"/>
+      </w:pPr>
+      <w:rPr>
+        <w:rFonts w:ascii="Wingdings" w:hAnsi="Wingdings" w:hint="default"/>
+      </w:rPr>
+    </w:lvl>
+    <w:lvl w:ilvl="1" w:tplc="04090003" w:tentative="1">
+      <w:start w:val="1"/>
+      <w:numFmt w:val="bullet"/>
+      <w:lvlText w:val="o"/>
+      <w:lvlJc w:val="left"/>
+      <w:pPr>
+        <w:ind w:left="1440" w:hanging="360"/>
+      </w:pPr>
+      <w:rPr>
+        <w:rFonts w:ascii="Courier New" w:hAnsi="Courier New" w:cs="Courier New" w:hint="default"/>
+      </w:rPr>
+    </w:lvl>
+    <w:lvl w:ilvl="2" w:tplc="04090005" w:tentative="1">
+      <w:start w:val="1"/>
+      <w:numFmt w:val="bullet"/>
+      <w:lvlText w:val=""/>
+      <w:lvlJc w:val="left"/>
+      <w:pPr>
+        <w:ind w:left="2160" w:hanging="360"/>
+      </w:pPr>
+      <w:rPr>
+        <w:rFonts w:ascii="Wingdings" w:hAnsi="Wingdings" w:hint="default"/>
+      </w:rPr>
+    </w:lvl>
+    <w:lvl w:ilvl="3" w:tplc="04090001" w:tentative="1">
+      <w:start w:val="1"/>
+      <w:numFmt w:val="bullet"/>
+      <w:lvlText w:val=""/>
+      <w:lvlJc w:val="left"/>
+      <w:pPr>
+        <w:ind w:left="2880" w:hanging="360"/>
+      </w:pPr>
+      <w:rPr>
+        <w:rFonts w:ascii="Symbol" w:hAnsi="Symbol" w:hint="default"/>
+      </w:rPr>
+    </w:lvl>
+    <w:lvl w:ilvl="4" w:tplc="04090003" w:tentative="1">
+      <w:start w:val="1"/>
+      <w:numFmt w:val="bullet"/>
+      <w:lvlText w:val="o"/>
+      <w:lvlJc w:val="left"/>
+      <w:pPr>
+        <w:ind w:left="3600" w:hanging="360"/>
+      </w:pPr>
+      <w:rPr>
+        <w:rFonts w:ascii="Courier New" w:hAnsi="Courier New" w:cs="Courier New" w:hint="default"/>
+      </w:rPr>
+    </w:lvl>
+    <w:lvl w:ilvl="5" w:tplc="04090005" w:tentative="1">
+      <w:start w:val="1"/>
+      <w:numFmt w:val="bullet"/>
+      <w:lvlText w:val=""/>
+      <w:lvlJc w:val="left"/>
+      <w:pPr>
+        <w:ind w:left="4320" w:hanging="360"/>
+      </w:pPr>
+      <w:rPr>
+        <w:rFonts w:ascii="Wingdings" w:hAnsi="Wingdings" w:hint="default"/>
+      </w:rPr>
+    </w:lvl>
+    <w:lvl w:ilvl="6" w:tplc="04090001" w:tentative="1">
+      <w:start w:val="1"/>
+      <w:numFmt w:val="bullet"/>
+      <w:lvlText w:val=""/>
+      <w:lvlJc w:val="left"/>
+      <w:pPr>
+        <w:ind w:left="5040" w:hanging="360"/>
+      </w:pPr>
+      <w:rPr>
+        <w:rFonts w:ascii="Symbol" w:hAnsi="Symbol" w:hint="default"/>
+      </w:rPr>
+    </w:lvl>
+    <w:lvl w:ilvl="7" w:tplc="04090003" w:tentative="1">
+      <w:start w:val="1"/>
+      <w:numFmt w:val="bullet"/>
+      <w:lvlText w:val="o"/>
+      <w:lvlJc w:val="left"/>
+      <w:pPr>
+        <w:ind w:left="5760" w:hanging="360"/>
+      </w:pPr>
+      <w:rPr>
+        <w:rFonts w:ascii="Courier New" w:hAnsi="Courier New" w:cs="Courier New" w:hint="default"/>
+      </w:rPr>
+    </w:lvl>
+    <w:lvl w:ilvl="8" w:tplc="04090005" w:tentative="1">
+      <w:start w:val="1"/>
+      <w:numFmt w:val="bullet"/>
+      <w:lvlText w:val=""/>
+      <w:lvlJc w:val="left"/>
+      <w:pPr>
+        <w:ind w:left="6480" w:hanging="360"/>
+      </w:pPr>
+      <w:rPr>
+        <w:rFonts w:ascii="Wingdings" w:hAnsi="Wingdings" w:hint="default"/>
+      </w:rPr>
+    </w:lvl>
+  </w:abstractNum>
+  <w:abstractNum w:abstractNumId="26">
     <w:nsid w:val="7DE511F8"/>
     <w:multiLevelType w:val="hybridMultilevel"/>
     <w:tmpl w:val="27C2B86C"/>
@@ -4599,7 +7095,7 @@
     </w:lvl>
   </w:abstractNum>
   <w:num w:numId="1">
-    <w:abstractNumId w:val="18"/>
+    <w:abstractNumId w:val="20"/>
   </w:num>
   <w:num w:numId="2">
     <w:abstractNumId w:val="9"/>
@@ -4608,137 +7104,78 @@
     <w:abstractNumId w:val="1"/>
   </w:num>
   <w:num w:numId="4">
-    <w:abstractNumId w:val="19"/>
+    <w:abstractNumId w:val="21"/>
   </w:num>
   <w:num w:numId="5">
-    <w:abstractNumId w:val="21"/>
+    <w:abstractNumId w:val="24"/>
   </w:num>
   <w:num w:numId="6">
     <w:abstractNumId w:val="8"/>
   </w:num>
   <w:num w:numId="7">
+    <w:abstractNumId w:val="7"/>
+  </w:num>
+  <w:num w:numId="8">
     <w:abstractNumId w:val="18"/>
   </w:num>
-  <w:num w:numId="8">
-    <w:abstractNumId w:val="9"/>
-  </w:num>
   <w:num w:numId="9">
-    <w:abstractNumId w:val="1"/>
+    <w:abstractNumId w:val="17"/>
   </w:num>
   <w:num w:numId="10">
+    <w:abstractNumId w:val="13"/>
+  </w:num>
+  <w:num w:numId="11">
+    <w:abstractNumId w:val="5"/>
+  </w:num>
+  <w:num w:numId="12">
+    <w:abstractNumId w:val="4"/>
+  </w:num>
+  <w:num w:numId="13">
+    <w:abstractNumId w:val="2"/>
+  </w:num>
+  <w:num w:numId="14">
+    <w:abstractNumId w:val="22"/>
+  </w:num>
+  <w:num w:numId="15">
+    <w:abstractNumId w:val="3"/>
+  </w:num>
+  <w:num w:numId="16">
+    <w:abstractNumId w:val="0"/>
+  </w:num>
+  <w:num w:numId="17">
+    <w:abstractNumId w:val="26"/>
+  </w:num>
+  <w:num w:numId="18">
+    <w:abstractNumId w:val="11"/>
+  </w:num>
+  <w:num w:numId="19">
+    <w:abstractNumId w:val="14"/>
+  </w:num>
+  <w:num w:numId="20">
+    <w:abstractNumId w:val="15"/>
+  </w:num>
+  <w:num w:numId="21">
+    <w:abstractNumId w:val="16"/>
+  </w:num>
+  <w:num w:numId="22">
+    <w:abstractNumId w:val="10"/>
+  </w:num>
+  <w:num w:numId="23">
+    <w:abstractNumId w:val="6"/>
+  </w:num>
+  <w:num w:numId="24">
+    <w:abstractNumId w:val="12"/>
+  </w:num>
+  <w:num w:numId="25">
+    <w:abstractNumId w:val="23"/>
+  </w:num>
+  <w:num w:numId="26">
     <w:abstractNumId w:val="19"/>
   </w:num>
-  <w:num w:numId="11">
-    <w:abstractNumId w:val="21"/>
+  <w:num w:numId="27">
+    <w:abstractNumId w:val="25"/>
   </w:num>
-  <w:num w:numId="12">
-    <w:abstractNumId w:val="8"/>
-  </w:num>
-  <w:num w:numId="13">
-    <w:abstractNumId w:val="18"/>
-  </w:num>
-  <w:num w:numId="14">
-    <w:abstractNumId w:val="9"/>
-  </w:num>
-  <w:num w:numId="15">
-    <w:abstractNumId w:val="1"/>
-  </w:num>
-  <w:num w:numId="16">
-    <w:abstractNumId w:val="19"/>
-  </w:num>
-  <w:num w:numId="17">
-    <w:abstractNumId w:val="21"/>
-  </w:num>
-  <w:num w:numId="18">
-    <w:abstractNumId w:val="8"/>
-  </w:num>
-  <w:num w:numId="19">
-    <w:abstractNumId w:val="18"/>
-  </w:num>
-  <w:num w:numId="20">
-    <w:abstractNumId w:val="9"/>
-  </w:num>
-  <w:num w:numId="21">
-    <w:abstractNumId w:val="1"/>
-  </w:num>
-  <w:num w:numId="22">
-    <w:abstractNumId w:val="19"/>
-  </w:num>
-  <w:num w:numId="23">
-    <w:abstractNumId w:val="21"/>
-  </w:num>
-  <w:num w:numId="24">
-    <w:abstractNumId w:val="8"/>
-  </w:num>
-  <w:num w:numId="25">
-    <w:abstractNumId w:val="18"/>
-  </w:num>
-  <w:num w:numId="26">
-    <w:abstractNumId w:val="9"/>
-  </w:num>
-  <w:num w:numId="27">
-    <w:abstractNumId w:val="1"/>
-  </w:num>
-  <w:num w:numId="28">
-    <w:abstractNumId w:val="19"/>
-  </w:num>
-  <w:num w:numId="29">
-    <w:abstractNumId w:val="21"/>
-  </w:num>
-  <w:num w:numId="30">
-    <w:abstractNumId w:val="8"/>
-  </w:num>
-  <w:num w:numId="31">
-    <w:abstractNumId w:val="7"/>
-  </w:num>
-  <w:num w:numId="32">
-    <w:abstractNumId w:val="17"/>
-  </w:num>
-  <w:num w:numId="33">
-    <w:abstractNumId w:val="16"/>
-  </w:num>
-  <w:num w:numId="34">
-    <w:abstractNumId w:val="12"/>
-  </w:num>
-  <w:num w:numId="35">
-    <w:abstractNumId w:val="5"/>
-  </w:num>
-  <w:num w:numId="36">
-    <w:abstractNumId w:val="4"/>
-  </w:num>
-  <w:num w:numId="37">
-    <w:abstractNumId w:val="2"/>
-  </w:num>
-  <w:num w:numId="38">
-    <w:abstractNumId w:val="20"/>
-  </w:num>
-  <w:num w:numId="39">
-    <w:abstractNumId w:val="3"/>
-  </w:num>
-  <w:num w:numId="40">
-    <w:abstractNumId w:val="0"/>
-  </w:num>
-  <w:num w:numId="41">
-    <w:abstractNumId w:val="22"/>
-  </w:num>
-  <w:num w:numId="42">
-    <w:abstractNumId w:val="11"/>
-  </w:num>
-  <w:num w:numId="43">
-    <w:abstractNumId w:val="13"/>
-  </w:num>
-  <w:num w:numId="44">
-    <w:abstractNumId w:val="14"/>
-  </w:num>
-  <w:num w:numId="45">
-    <w:abstractNumId w:val="15"/>
-  </w:num>
-  <w:num w:numId="46">
-    <w:abstractNumId w:val="10"/>
-  </w:num>
-  <w:num w:numId="47">
-    <w:abstractNumId w:val="6"/>
-  </w:num>
+  <w:numIdMacAtCleanup w:val="27"/>
 </w:numbering>
 </file>
 
@@ -5084,7 +7521,7 @@
     <w:rsid w:val="002C1076"/>
     <w:pPr>
       <w:numPr>
-        <w:numId w:val="25"/>
+        <w:numId w:val="1"/>
       </w:numPr>
       <w:tabs>
         <w:tab w:val="left" w:pos="1134"/>
@@ -5103,7 +7540,7 @@
     <w:rsid w:val="002C1076"/>
     <w:pPr>
       <w:numPr>
-        <w:numId w:val="26"/>
+        <w:numId w:val="2"/>
       </w:numPr>
       <w:tabs>
         <w:tab w:val="left" w:pos="1701"/>
@@ -5121,7 +7558,7 @@
     <w:rsid w:val="002C1076"/>
     <w:pPr>
       <w:numPr>
-        <w:numId w:val="27"/>
+        <w:numId w:val="3"/>
       </w:numPr>
       <w:spacing w:after="240"/>
     </w:pPr>
@@ -5132,7 +7569,7 @@
     <w:rsid w:val="002C1076"/>
     <w:pPr>
       <w:numPr>
-        <w:numId w:val="28"/>
+        <w:numId w:val="4"/>
       </w:numPr>
       <w:spacing w:after="240"/>
     </w:pPr>
@@ -5148,7 +7585,7 @@
     <w:rsid w:val="002C1076"/>
     <w:pPr>
       <w:numPr>
-        <w:numId w:val="29"/>
+        <w:numId w:val="5"/>
       </w:numPr>
       <w:spacing w:after="240"/>
     </w:pPr>
@@ -5165,7 +7602,7 @@
     <w:rsid w:val="002C1076"/>
     <w:pPr>
       <w:numPr>
-        <w:numId w:val="30"/>
+        <w:numId w:val="6"/>
       </w:numPr>
       <w:spacing w:after="240"/>
     </w:pPr>

</xml_diff>